<commit_message>
Massive changes and overhaul
</commit_message>
<xml_diff>
--- a/resume.docx
+++ b/resume.docx
@@ -19,8 +19,9 @@
       </w:pPr>
       <w:r>
         <w:rPr>
-          <w:rFonts w:eastAsia="Montserrat Black" w:cs="Montserrat Black"/>
+          <w:rFonts w:eastAsia="Montserrat Black" w:cs="Montserrat Black" w:ascii="Odibee Sans" w:hAnsi="Odibee Sans"/>
           <w:b/>
+          <w:bCs/>
           <w:sz w:val="64"/>
         </w:rPr>
         <w:t>Ben Stokman</w:t>
@@ -45,12 +46,19 @@
     <w:p>
       <w:pPr>
         <w:pStyle w:val="Heading2"/>
-        <w:shd w:fill="FFFFFF" w:val="clear"/>
-        <w:rPr/>
-      </w:pPr>
-      <w:r>
-        <w:rPr>
-          <w:rFonts w:eastAsia="Montserrat SemiBold" w:cs="Montserrat SemiBold"/>
+        <w:shd w:val="clear" w:fill="FFFFFF"/>
+        <w:rPr>
+          <w:rFonts w:ascii="Odibee Sans" w:hAnsi="Odibee Sans"/>
+          <w:b w:val="false"/>
+          <w:b w:val="false"/>
+          <w:bCs w:val="false"/>
+        </w:rPr>
+      </w:pPr>
+      <w:r>
+        <w:rPr>
+          <w:rFonts w:eastAsia="Montserrat SemiBold" w:cs="Montserrat SemiBold" w:ascii="Odibee Sans" w:hAnsi="Odibee Sans"/>
+          <w:b w:val="false"/>
+          <w:bCs w:val="false"/>
         </w:rPr>
         <w:t>Special Training</w:t>
       </w:r>
@@ -326,12 +334,33 @@
     <w:p>
       <w:pPr>
         <w:pStyle w:val="Heading2"/>
-        <w:shd w:fill="FFFFFF" w:val="clear"/>
-        <w:rPr/>
-      </w:pPr>
-      <w:r>
-        <w:rPr>
-          <w:rFonts w:eastAsia="Montserrat SemiBold" w:cs="Montserrat SemiBold"/>
+        <w:shd w:val="clear" w:fill="FFFFFF"/>
+        <w:rPr>
+          <w:rFonts w:ascii="Odibee Sans" w:hAnsi="Odibee Sans" w:eastAsia="Montserrat SemiBold" w:cs="Montserrat SemiBold"/>
+          <w:b w:val="false"/>
+          <w:b w:val="false"/>
+          <w:bCs w:val="false"/>
+          <w:color w:val="000000" w:themeColor="text1"/>
+          <w:spacing w:val="0"/>
+          <w:kern w:val="0"/>
+          <w:sz w:val="40"/>
+          <w:szCs w:val="22"/>
+          <w:highlight w:val="white"/>
+          <w:lang w:val="en-US" w:eastAsia="en-US" w:bidi="ar-SA"/>
+        </w:rPr>
+      </w:pPr>
+      <w:r>
+        <w:rPr>
+          <w:rFonts w:eastAsia="Montserrat SemiBold" w:cs="Montserrat SemiBold" w:ascii="Odibee Sans" w:hAnsi="Odibee Sans"/>
+          <w:b w:val="false"/>
+          <w:bCs w:val="false"/>
+          <w:color w:val="000000" w:themeColor="text1"/>
+          <w:spacing w:val="0"/>
+          <w:kern w:val="0"/>
+          <w:sz w:val="40"/>
+          <w:szCs w:val="22"/>
+          <w:highlight w:val="white"/>
+          <w:lang w:val="en-US" w:eastAsia="en-US" w:bidi="ar-SA"/>
         </w:rPr>
         <w:t>Publications</w:t>
       </w:r>
@@ -590,13 +619,33 @@
     </w:p>
     <w:p>
       <w:pPr>
+        <w:pStyle w:val="ListParagraph"/>
+        <w:shd w:val="clear" w:fill="FFFFFF"/>
+        <w:rPr>
+          <w:rFonts w:eastAsia="Montserrat Light" w:cs="Montserrat Light"/>
+          <w:color w:val="000000" w:themeColor="text1"/>
+        </w:rPr>
+      </w:pPr>
+      <w:r>
+        <w:rPr/>
+      </w:r>
+    </w:p>
+    <w:p>
+      <w:pPr>
         <w:pStyle w:val="Heading2"/>
-        <w:shd w:fill="FFFFFF" w:val="clear"/>
-        <w:rPr/>
-      </w:pPr>
-      <w:r>
-        <w:rPr>
-          <w:rFonts w:eastAsia="Montserrat SemiBold" w:cs="Montserrat SemiBold"/>
+        <w:shd w:val="clear" w:fill="FFFFFF"/>
+        <w:rPr>
+          <w:rFonts w:ascii="Odibee Sans" w:hAnsi="Odibee Sans"/>
+          <w:b w:val="false"/>
+          <w:b w:val="false"/>
+          <w:bCs w:val="false"/>
+        </w:rPr>
+      </w:pPr>
+      <w:r>
+        <w:rPr>
+          <w:rFonts w:eastAsia="Montserrat SemiBold" w:cs="Montserrat SemiBold" w:ascii="Odibee Sans" w:hAnsi="Odibee Sans"/>
+          <w:b w:val="false"/>
+          <w:bCs w:val="false"/>
         </w:rPr>
         <w:t>High School Activities</w:t>
       </w:r>
@@ -792,12 +841,19 @@
     <w:p>
       <w:pPr>
         <w:pStyle w:val="Heading2"/>
-        <w:shd w:fill="FFFFFF" w:val="clear"/>
-        <w:rPr/>
-      </w:pPr>
-      <w:r>
-        <w:rPr>
-          <w:rFonts w:eastAsia="Montserrat SemiBold" w:cs="Montserrat SemiBold"/>
+        <w:shd w:val="clear" w:fill="FFFFFF"/>
+        <w:rPr>
+          <w:rFonts w:ascii="Odibee Sans" w:hAnsi="Odibee Sans"/>
+          <w:b w:val="false"/>
+          <w:b w:val="false"/>
+          <w:bCs w:val="false"/>
+        </w:rPr>
+      </w:pPr>
+      <w:r>
+        <w:rPr>
+          <w:rFonts w:eastAsia="Montserrat SemiBold" w:cs="Montserrat SemiBold" w:ascii="Odibee Sans" w:hAnsi="Odibee Sans"/>
+          <w:b w:val="false"/>
+          <w:bCs w:val="false"/>
         </w:rPr>
         <w:t>Employment</w:t>
       </w:r>
@@ -818,13 +874,7 @@
         <w:rPr>
           <w:rFonts w:eastAsia="Montserrat Light" w:cs="Montserrat Light"/>
         </w:rPr>
-        <w:t xml:space="preserve">Public Library, Phoenix, AZ, August 2015 – </w:t>
-      </w:r>
-      <w:r>
-        <w:rPr>
-          <w:rFonts w:eastAsia="Montserrat Light" w:cs="Montserrat Light"/>
-        </w:rPr>
-        <w:t>2017</w:t>
+        <w:t>Public Library, Phoenix, AZ, August 2015 – 2017</w:t>
       </w:r>
     </w:p>
     <w:p>
@@ -959,12 +1009,19 @@
     <w:p>
       <w:pPr>
         <w:pStyle w:val="Heading2"/>
-        <w:shd w:fill="FFFFFF" w:val="clear"/>
-        <w:rPr/>
-      </w:pPr>
-      <w:r>
-        <w:rPr>
-          <w:rFonts w:eastAsia="Montserrat SemiBold" w:cs="Montserrat SemiBold"/>
+        <w:shd w:val="clear" w:fill="FFFFFF"/>
+        <w:rPr>
+          <w:rFonts w:ascii="Odibee Sans" w:hAnsi="Odibee Sans"/>
+          <w:b w:val="false"/>
+          <w:b w:val="false"/>
+          <w:bCs w:val="false"/>
+        </w:rPr>
+      </w:pPr>
+      <w:r>
+        <w:rPr>
+          <w:rFonts w:eastAsia="Montserrat SemiBold" w:cs="Montserrat SemiBold" w:ascii="Odibee Sans" w:hAnsi="Odibee Sans"/>
+          <w:b w:val="false"/>
+          <w:bCs w:val="false"/>
         </w:rPr>
         <w:t>Significant Volunteer Activities</w:t>
       </w:r>
@@ -1008,12 +1065,19 @@
     <w:p>
       <w:pPr>
         <w:pStyle w:val="Heading2"/>
-        <w:shd w:fill="FFFFFF" w:val="clear"/>
-        <w:rPr/>
-      </w:pPr>
-      <w:r>
-        <w:rPr>
-          <w:rFonts w:eastAsia="Montserrat SemiBold" w:cs="Montserrat SemiBold"/>
+        <w:shd w:val="clear" w:fill="FFFFFF"/>
+        <w:rPr>
+          <w:rFonts w:ascii="Odibee Sans" w:hAnsi="Odibee Sans"/>
+          <w:b w:val="false"/>
+          <w:b w:val="false"/>
+          <w:bCs w:val="false"/>
+        </w:rPr>
+      </w:pPr>
+      <w:r>
+        <w:rPr>
+          <w:rFonts w:eastAsia="Montserrat SemiBold" w:cs="Montserrat SemiBold" w:ascii="Odibee Sans" w:hAnsi="Odibee Sans"/>
+          <w:b w:val="false"/>
+          <w:bCs w:val="false"/>
         </w:rPr>
         <w:t>Skills</w:t>
       </w:r>
@@ -1258,7 +1322,7 @@
       <w:rPr>
         <w:rFonts w:ascii="Montserrat SemiBold" w:hAnsi="Montserrat SemiBold"/>
       </w:rPr>
-      <w:t>1</w:t>
+      <w:t>2</w:t>
     </w:r>
     <w:r>
       <w:rPr>
@@ -2134,7 +2198,9 @@
       </w:rPr>
     </w:rPrDefault>
     <w:pPrDefault>
-      <w:pPr/>
+      <w:pPr>
+        <w:suppressAutoHyphens w:val="true"/>
+      </w:pPr>
     </w:pPrDefault>
   </w:docDefaults>
   <w:latentStyles w:defLockedState="0" w:defUIPriority="99" w:defSemiHidden="1" w:defUnhideWhenUsed="1" w:defQFormat="0" w:count="267">
@@ -2289,11 +2355,12 @@
     </w:pPr>
     <w:rPr>
       <w:rFonts w:ascii="Montserrat Light" w:hAnsi="Montserrat Light" w:eastAsia="Montserrat Light" w:cs="Montserrat Light"/>
-      <w:color w:val="auto"/>
+      <w:color w:val="000000"/>
       <w:spacing w:val="0"/>
       <w:kern w:val="0"/>
       <w:sz w:val="22"/>
       <w:szCs w:val="22"/>
+      <w:highlight w:val="white"/>
       <w:lang w:val="en-US" w:eastAsia="en-US" w:bidi="ar-SA"/>
     </w:rPr>
   </w:style>
@@ -2620,7 +2687,7 @@
     </w:rPr>
   </w:style>
   <w:style w:type="character" w:styleId="InternetLink">
-    <w:name w:val="Internet Link"/>
+    <w:name w:val="Hyperlink"/>
     <w:uiPriority w:val="99"/>
     <w:unhideWhenUsed/>
     <w:rPr>
@@ -2691,2532 +2758,11 @@
       <w:rFonts w:ascii="Montserrat Light" w:hAnsi="Montserrat Light" w:eastAsia="Montserrat Light" w:cs="Montserrat Light"/>
     </w:rPr>
   </w:style>
-  <w:style w:type="character" w:styleId="ListLabel1">
-    <w:name w:val="ListLabel 1"/>
-    <w:qFormat/>
-    <w:rPr>
-      <w:rFonts w:eastAsia="Symbol" w:cs="Symbol"/>
-    </w:rPr>
-  </w:style>
-  <w:style w:type="character" w:styleId="ListLabel2">
-    <w:name w:val="ListLabel 2"/>
-    <w:qFormat/>
-    <w:rPr>
-      <w:rFonts w:eastAsia="Courier New" w:cs="Courier New"/>
-    </w:rPr>
-  </w:style>
-  <w:style w:type="character" w:styleId="ListLabel3">
-    <w:name w:val="ListLabel 3"/>
-    <w:qFormat/>
-    <w:rPr>
-      <w:rFonts w:eastAsia="Wingdings" w:cs="Wingdings"/>
-    </w:rPr>
-  </w:style>
-  <w:style w:type="character" w:styleId="ListLabel4">
-    <w:name w:val="ListLabel 4"/>
-    <w:qFormat/>
-    <w:rPr>
-      <w:rFonts w:eastAsia="Symbol" w:cs="Symbol"/>
-    </w:rPr>
-  </w:style>
-  <w:style w:type="character" w:styleId="ListLabel5">
-    <w:name w:val="ListLabel 5"/>
-    <w:qFormat/>
-    <w:rPr>
-      <w:rFonts w:eastAsia="Courier New" w:cs="Courier New"/>
-    </w:rPr>
-  </w:style>
-  <w:style w:type="character" w:styleId="ListLabel6">
-    <w:name w:val="ListLabel 6"/>
-    <w:qFormat/>
-    <w:rPr>
-      <w:rFonts w:eastAsia="Wingdings" w:cs="Wingdings"/>
-    </w:rPr>
-  </w:style>
-  <w:style w:type="character" w:styleId="ListLabel7">
-    <w:name w:val="ListLabel 7"/>
-    <w:qFormat/>
-    <w:rPr>
-      <w:rFonts w:eastAsia="Symbol" w:cs="Symbol"/>
-    </w:rPr>
-  </w:style>
-  <w:style w:type="character" w:styleId="ListLabel8">
-    <w:name w:val="ListLabel 8"/>
-    <w:qFormat/>
-    <w:rPr>
-      <w:rFonts w:eastAsia="Courier New" w:cs="Courier New"/>
-    </w:rPr>
-  </w:style>
-  <w:style w:type="character" w:styleId="ListLabel9">
-    <w:name w:val="ListLabel 9"/>
-    <w:qFormat/>
-    <w:rPr>
-      <w:rFonts w:eastAsia="Wingdings" w:cs="Wingdings"/>
-    </w:rPr>
-  </w:style>
-  <w:style w:type="character" w:styleId="ListLabel10">
-    <w:name w:val="ListLabel 10"/>
-    <w:qFormat/>
-    <w:rPr>
-      <w:rFonts w:eastAsia="Symbol" w:cs="Symbol"/>
-    </w:rPr>
-  </w:style>
-  <w:style w:type="character" w:styleId="ListLabel11">
-    <w:name w:val="ListLabel 11"/>
-    <w:qFormat/>
-    <w:rPr>
-      <w:rFonts w:eastAsia="Courier New" w:cs="Courier New"/>
-    </w:rPr>
-  </w:style>
-  <w:style w:type="character" w:styleId="ListLabel12">
-    <w:name w:val="ListLabel 12"/>
-    <w:qFormat/>
-    <w:rPr>
-      <w:rFonts w:eastAsia="Wingdings" w:cs="Wingdings"/>
-    </w:rPr>
-  </w:style>
-  <w:style w:type="character" w:styleId="ListLabel13">
-    <w:name w:val="ListLabel 13"/>
-    <w:qFormat/>
-    <w:rPr>
-      <w:rFonts w:eastAsia="Symbol" w:cs="Symbol"/>
-    </w:rPr>
-  </w:style>
-  <w:style w:type="character" w:styleId="ListLabel14">
-    <w:name w:val="ListLabel 14"/>
-    <w:qFormat/>
-    <w:rPr>
-      <w:rFonts w:eastAsia="Courier New" w:cs="Courier New"/>
-    </w:rPr>
-  </w:style>
-  <w:style w:type="character" w:styleId="ListLabel15">
-    <w:name w:val="ListLabel 15"/>
-    <w:qFormat/>
-    <w:rPr>
-      <w:rFonts w:eastAsia="Wingdings" w:cs="Wingdings"/>
-    </w:rPr>
-  </w:style>
-  <w:style w:type="character" w:styleId="ListLabel16">
-    <w:name w:val="ListLabel 16"/>
-    <w:qFormat/>
-    <w:rPr>
-      <w:rFonts w:eastAsia="Symbol" w:cs="Symbol"/>
-    </w:rPr>
-  </w:style>
-  <w:style w:type="character" w:styleId="ListLabel17">
-    <w:name w:val="ListLabel 17"/>
-    <w:qFormat/>
-    <w:rPr>
-      <w:rFonts w:eastAsia="Courier New" w:cs="Courier New"/>
-    </w:rPr>
-  </w:style>
-  <w:style w:type="character" w:styleId="ListLabel18">
-    <w:name w:val="ListLabel 18"/>
-    <w:qFormat/>
-    <w:rPr>
-      <w:rFonts w:eastAsia="Wingdings" w:cs="Wingdings"/>
-    </w:rPr>
-  </w:style>
-  <w:style w:type="character" w:styleId="ListLabel19">
-    <w:name w:val="ListLabel 19"/>
-    <w:qFormat/>
-    <w:rPr>
-      <w:rFonts w:eastAsia="Wingdings" w:cs="Wingdings"/>
-    </w:rPr>
-  </w:style>
-  <w:style w:type="character" w:styleId="ListLabel20">
-    <w:name w:val="ListLabel 20"/>
-    <w:qFormat/>
-    <w:rPr>
-      <w:rFonts w:eastAsia="Courier New" w:cs="Courier New"/>
-    </w:rPr>
-  </w:style>
-  <w:style w:type="character" w:styleId="ListLabel21">
-    <w:name w:val="ListLabel 21"/>
-    <w:qFormat/>
-    <w:rPr>
-      <w:rFonts w:eastAsia="Wingdings" w:cs="Wingdings"/>
-    </w:rPr>
-  </w:style>
-  <w:style w:type="character" w:styleId="ListLabel22">
-    <w:name w:val="ListLabel 22"/>
-    <w:qFormat/>
-    <w:rPr>
-      <w:rFonts w:eastAsia="Symbol" w:cs="Symbol"/>
-    </w:rPr>
-  </w:style>
-  <w:style w:type="character" w:styleId="ListLabel23">
-    <w:name w:val="ListLabel 23"/>
-    <w:qFormat/>
-    <w:rPr>
-      <w:rFonts w:eastAsia="Courier New" w:cs="Courier New"/>
-    </w:rPr>
-  </w:style>
-  <w:style w:type="character" w:styleId="ListLabel24">
-    <w:name w:val="ListLabel 24"/>
-    <w:qFormat/>
-    <w:rPr>
-      <w:rFonts w:eastAsia="Wingdings" w:cs="Wingdings"/>
-    </w:rPr>
-  </w:style>
-  <w:style w:type="character" w:styleId="ListLabel25">
-    <w:name w:val="ListLabel 25"/>
-    <w:qFormat/>
-    <w:rPr>
-      <w:rFonts w:eastAsia="Symbol" w:cs="Symbol"/>
-    </w:rPr>
-  </w:style>
-  <w:style w:type="character" w:styleId="ListLabel26">
-    <w:name w:val="ListLabel 26"/>
-    <w:qFormat/>
-    <w:rPr>
-      <w:rFonts w:eastAsia="Courier New" w:cs="Courier New"/>
-    </w:rPr>
-  </w:style>
-  <w:style w:type="character" w:styleId="ListLabel27">
-    <w:name w:val="ListLabel 27"/>
-    <w:qFormat/>
-    <w:rPr>
-      <w:rFonts w:eastAsia="Wingdings" w:cs="Wingdings"/>
-    </w:rPr>
-  </w:style>
-  <w:style w:type="character" w:styleId="ListLabel28">
-    <w:name w:val="ListLabel 28"/>
-    <w:qFormat/>
-    <w:rPr>
-      <w:rFonts w:ascii="Montserrat Light" w:hAnsi="Montserrat Light" w:eastAsia="Symbol" w:cs="Symbol"/>
-    </w:rPr>
-  </w:style>
-  <w:style w:type="character" w:styleId="ListLabel29">
-    <w:name w:val="ListLabel 29"/>
-    <w:qFormat/>
-    <w:rPr>
-      <w:rFonts w:eastAsia="Courier New" w:cs="Courier New"/>
-    </w:rPr>
-  </w:style>
-  <w:style w:type="character" w:styleId="ListLabel30">
-    <w:name w:val="ListLabel 30"/>
-    <w:qFormat/>
-    <w:rPr>
-      <w:rFonts w:eastAsia="Wingdings" w:cs="Wingdings"/>
-    </w:rPr>
-  </w:style>
-  <w:style w:type="character" w:styleId="ListLabel31">
-    <w:name w:val="ListLabel 31"/>
-    <w:qFormat/>
-    <w:rPr>
-      <w:rFonts w:eastAsia="Symbol" w:cs="Symbol"/>
-    </w:rPr>
-  </w:style>
-  <w:style w:type="character" w:styleId="ListLabel32">
-    <w:name w:val="ListLabel 32"/>
-    <w:qFormat/>
-    <w:rPr>
-      <w:rFonts w:eastAsia="Courier New" w:cs="Courier New"/>
-    </w:rPr>
-  </w:style>
-  <w:style w:type="character" w:styleId="ListLabel33">
-    <w:name w:val="ListLabel 33"/>
-    <w:qFormat/>
-    <w:rPr>
-      <w:rFonts w:eastAsia="Wingdings" w:cs="Wingdings"/>
-    </w:rPr>
-  </w:style>
-  <w:style w:type="character" w:styleId="ListLabel34">
-    <w:name w:val="ListLabel 34"/>
-    <w:qFormat/>
-    <w:rPr>
-      <w:rFonts w:eastAsia="Symbol" w:cs="Symbol"/>
-    </w:rPr>
-  </w:style>
-  <w:style w:type="character" w:styleId="ListLabel35">
-    <w:name w:val="ListLabel 35"/>
-    <w:qFormat/>
-    <w:rPr>
-      <w:rFonts w:eastAsia="Courier New" w:cs="Courier New"/>
-    </w:rPr>
-  </w:style>
-  <w:style w:type="character" w:styleId="ListLabel36">
-    <w:name w:val="ListLabel 36"/>
-    <w:qFormat/>
-    <w:rPr>
-      <w:rFonts w:eastAsia="Wingdings" w:cs="Wingdings"/>
-    </w:rPr>
-  </w:style>
-  <w:style w:type="character" w:styleId="ListLabel37">
-    <w:name w:val="ListLabel 37"/>
-    <w:qFormat/>
-    <w:rPr>
-      <w:rFonts w:eastAsia="Symbol" w:cs="Symbol"/>
-    </w:rPr>
-  </w:style>
-  <w:style w:type="character" w:styleId="ListLabel38">
-    <w:name w:val="ListLabel 38"/>
-    <w:qFormat/>
-    <w:rPr>
-      <w:rFonts w:eastAsia="Courier New" w:cs="Courier New"/>
-    </w:rPr>
-  </w:style>
-  <w:style w:type="character" w:styleId="ListLabel39">
-    <w:name w:val="ListLabel 39"/>
-    <w:qFormat/>
-    <w:rPr>
-      <w:rFonts w:eastAsia="Wingdings" w:cs="Wingdings"/>
-    </w:rPr>
-  </w:style>
-  <w:style w:type="character" w:styleId="ListLabel40">
-    <w:name w:val="ListLabel 40"/>
-    <w:qFormat/>
-    <w:rPr>
-      <w:rFonts w:eastAsia="Symbol" w:cs="Symbol"/>
-    </w:rPr>
-  </w:style>
-  <w:style w:type="character" w:styleId="ListLabel41">
-    <w:name w:val="ListLabel 41"/>
-    <w:qFormat/>
-    <w:rPr>
-      <w:rFonts w:eastAsia="Courier New" w:cs="Courier New"/>
-    </w:rPr>
-  </w:style>
-  <w:style w:type="character" w:styleId="ListLabel42">
-    <w:name w:val="ListLabel 42"/>
-    <w:qFormat/>
-    <w:rPr>
-      <w:rFonts w:eastAsia="Wingdings" w:cs="Wingdings"/>
-    </w:rPr>
-  </w:style>
-  <w:style w:type="character" w:styleId="ListLabel43">
-    <w:name w:val="ListLabel 43"/>
-    <w:qFormat/>
-    <w:rPr>
-      <w:rFonts w:eastAsia="Symbol" w:cs="Symbol"/>
-    </w:rPr>
-  </w:style>
-  <w:style w:type="character" w:styleId="ListLabel44">
-    <w:name w:val="ListLabel 44"/>
-    <w:qFormat/>
-    <w:rPr>
-      <w:rFonts w:eastAsia="Courier New" w:cs="Courier New"/>
-    </w:rPr>
-  </w:style>
-  <w:style w:type="character" w:styleId="ListLabel45">
-    <w:name w:val="ListLabel 45"/>
-    <w:qFormat/>
-    <w:rPr>
-      <w:rFonts w:eastAsia="Wingdings" w:cs="Wingdings"/>
-    </w:rPr>
-  </w:style>
-  <w:style w:type="character" w:styleId="ListLabel46">
-    <w:name w:val="ListLabel 46"/>
-    <w:qFormat/>
-    <w:rPr>
-      <w:rFonts w:eastAsia="Symbol" w:cs="Symbol"/>
-    </w:rPr>
-  </w:style>
-  <w:style w:type="character" w:styleId="ListLabel47">
-    <w:name w:val="ListLabel 47"/>
-    <w:qFormat/>
-    <w:rPr>
-      <w:rFonts w:eastAsia="Courier New" w:cs="Courier New"/>
-    </w:rPr>
-  </w:style>
-  <w:style w:type="character" w:styleId="ListLabel48">
-    <w:name w:val="ListLabel 48"/>
-    <w:qFormat/>
-    <w:rPr>
-      <w:rFonts w:eastAsia="Wingdings" w:cs="Wingdings"/>
-    </w:rPr>
-  </w:style>
-  <w:style w:type="character" w:styleId="ListLabel49">
-    <w:name w:val="ListLabel 49"/>
-    <w:qFormat/>
-    <w:rPr>
-      <w:rFonts w:eastAsia="Symbol" w:cs="Symbol"/>
-    </w:rPr>
-  </w:style>
-  <w:style w:type="character" w:styleId="ListLabel50">
-    <w:name w:val="ListLabel 50"/>
-    <w:qFormat/>
-    <w:rPr>
-      <w:rFonts w:eastAsia="Courier New" w:cs="Courier New"/>
-    </w:rPr>
-  </w:style>
-  <w:style w:type="character" w:styleId="ListLabel51">
-    <w:name w:val="ListLabel 51"/>
-    <w:qFormat/>
-    <w:rPr>
-      <w:rFonts w:eastAsia="Wingdings" w:cs="Wingdings"/>
-    </w:rPr>
-  </w:style>
-  <w:style w:type="character" w:styleId="ListLabel52">
-    <w:name w:val="ListLabel 52"/>
-    <w:qFormat/>
-    <w:rPr>
-      <w:rFonts w:eastAsia="Symbol" w:cs="Symbol"/>
-    </w:rPr>
-  </w:style>
-  <w:style w:type="character" w:styleId="ListLabel53">
-    <w:name w:val="ListLabel 53"/>
-    <w:qFormat/>
-    <w:rPr>
-      <w:rFonts w:eastAsia="Courier New" w:cs="Courier New"/>
-    </w:rPr>
-  </w:style>
-  <w:style w:type="character" w:styleId="ListLabel54">
-    <w:name w:val="ListLabel 54"/>
-    <w:qFormat/>
-    <w:rPr>
-      <w:rFonts w:eastAsia="Wingdings" w:cs="Wingdings"/>
-    </w:rPr>
-  </w:style>
-  <w:style w:type="character" w:styleId="ListLabel55">
-    <w:name w:val="ListLabel 55"/>
-    <w:qFormat/>
-    <w:rPr>
-      <w:rFonts w:eastAsia="Symbol" w:cs="Symbol"/>
-    </w:rPr>
-  </w:style>
-  <w:style w:type="character" w:styleId="ListLabel56">
-    <w:name w:val="ListLabel 56"/>
-    <w:qFormat/>
-    <w:rPr>
-      <w:rFonts w:eastAsia="Courier New" w:cs="Courier New"/>
-    </w:rPr>
-  </w:style>
-  <w:style w:type="character" w:styleId="ListLabel57">
-    <w:name w:val="ListLabel 57"/>
-    <w:qFormat/>
-    <w:rPr>
-      <w:rFonts w:eastAsia="Wingdings" w:cs="Wingdings"/>
-    </w:rPr>
-  </w:style>
-  <w:style w:type="character" w:styleId="ListLabel58">
-    <w:name w:val="ListLabel 58"/>
-    <w:qFormat/>
-    <w:rPr>
-      <w:rFonts w:eastAsia="Symbol" w:cs="Symbol"/>
-    </w:rPr>
-  </w:style>
-  <w:style w:type="character" w:styleId="ListLabel59">
-    <w:name w:val="ListLabel 59"/>
-    <w:qFormat/>
-    <w:rPr>
-      <w:rFonts w:eastAsia="Courier New" w:cs="Courier New"/>
-    </w:rPr>
-  </w:style>
-  <w:style w:type="character" w:styleId="ListLabel60">
-    <w:name w:val="ListLabel 60"/>
-    <w:qFormat/>
-    <w:rPr>
-      <w:rFonts w:eastAsia="Wingdings" w:cs="Wingdings"/>
-    </w:rPr>
-  </w:style>
-  <w:style w:type="character" w:styleId="ListLabel61">
-    <w:name w:val="ListLabel 61"/>
-    <w:qFormat/>
-    <w:rPr>
-      <w:rFonts w:eastAsia="Symbol" w:cs="Symbol"/>
-    </w:rPr>
-  </w:style>
-  <w:style w:type="character" w:styleId="ListLabel62">
-    <w:name w:val="ListLabel 62"/>
-    <w:qFormat/>
-    <w:rPr>
-      <w:rFonts w:eastAsia="Courier New" w:cs="Courier New"/>
-    </w:rPr>
-  </w:style>
-  <w:style w:type="character" w:styleId="ListLabel63">
-    <w:name w:val="ListLabel 63"/>
-    <w:qFormat/>
-    <w:rPr>
-      <w:rFonts w:eastAsia="Wingdings" w:cs="Wingdings"/>
-    </w:rPr>
-  </w:style>
-  <w:style w:type="character" w:styleId="ListLabel64">
-    <w:name w:val="ListLabel 64"/>
-    <w:qFormat/>
-    <w:rPr>
-      <w:rFonts w:eastAsia="Symbol" w:cs="Symbol"/>
-    </w:rPr>
-  </w:style>
-  <w:style w:type="character" w:styleId="ListLabel65">
-    <w:name w:val="ListLabel 65"/>
-    <w:qFormat/>
-    <w:rPr>
-      <w:rFonts w:eastAsia="Courier New" w:cs="Courier New"/>
-    </w:rPr>
-  </w:style>
-  <w:style w:type="character" w:styleId="ListLabel66">
-    <w:name w:val="ListLabel 66"/>
-    <w:qFormat/>
-    <w:rPr>
-      <w:rFonts w:eastAsia="Wingdings" w:cs="Wingdings"/>
-    </w:rPr>
-  </w:style>
-  <w:style w:type="character" w:styleId="ListLabel67">
-    <w:name w:val="ListLabel 67"/>
-    <w:qFormat/>
-    <w:rPr>
-      <w:rFonts w:eastAsia="Symbol" w:cs="Symbol"/>
-    </w:rPr>
-  </w:style>
-  <w:style w:type="character" w:styleId="ListLabel68">
-    <w:name w:val="ListLabel 68"/>
-    <w:qFormat/>
-    <w:rPr>
-      <w:rFonts w:eastAsia="Courier New" w:cs="Courier New"/>
-    </w:rPr>
-  </w:style>
-  <w:style w:type="character" w:styleId="ListLabel69">
-    <w:name w:val="ListLabel 69"/>
-    <w:qFormat/>
-    <w:rPr>
-      <w:rFonts w:eastAsia="Wingdings" w:cs="Wingdings"/>
-    </w:rPr>
-  </w:style>
-  <w:style w:type="character" w:styleId="ListLabel70">
-    <w:name w:val="ListLabel 70"/>
-    <w:qFormat/>
-    <w:rPr>
-      <w:rFonts w:eastAsia="Symbol" w:cs="Symbol"/>
-    </w:rPr>
-  </w:style>
-  <w:style w:type="character" w:styleId="ListLabel71">
-    <w:name w:val="ListLabel 71"/>
-    <w:qFormat/>
-    <w:rPr>
-      <w:rFonts w:eastAsia="Courier New" w:cs="Courier New"/>
-    </w:rPr>
-  </w:style>
-  <w:style w:type="character" w:styleId="ListLabel72">
-    <w:name w:val="ListLabel 72"/>
-    <w:qFormat/>
-    <w:rPr>
-      <w:rFonts w:eastAsia="Wingdings" w:cs="Wingdings"/>
-    </w:rPr>
-  </w:style>
-  <w:style w:type="character" w:styleId="ListLabel73">
-    <w:name w:val="ListLabel 73"/>
-    <w:qFormat/>
-    <w:rPr>
-      <w:rFonts w:eastAsia="Symbol" w:cs="Symbol"/>
-    </w:rPr>
-  </w:style>
-  <w:style w:type="character" w:styleId="ListLabel74">
-    <w:name w:val="ListLabel 74"/>
-    <w:qFormat/>
-    <w:rPr>
-      <w:rFonts w:eastAsia="Courier New" w:cs="Courier New"/>
-    </w:rPr>
-  </w:style>
-  <w:style w:type="character" w:styleId="ListLabel75">
-    <w:name w:val="ListLabel 75"/>
-    <w:qFormat/>
-    <w:rPr>
-      <w:rFonts w:eastAsia="Wingdings" w:cs="Wingdings"/>
-    </w:rPr>
-  </w:style>
-  <w:style w:type="character" w:styleId="ListLabel76">
-    <w:name w:val="ListLabel 76"/>
-    <w:qFormat/>
-    <w:rPr>
-      <w:rFonts w:eastAsia="Symbol" w:cs="Symbol"/>
-    </w:rPr>
-  </w:style>
-  <w:style w:type="character" w:styleId="ListLabel77">
-    <w:name w:val="ListLabel 77"/>
-    <w:qFormat/>
-    <w:rPr>
-      <w:rFonts w:eastAsia="Courier New" w:cs="Courier New"/>
-    </w:rPr>
-  </w:style>
-  <w:style w:type="character" w:styleId="ListLabel78">
-    <w:name w:val="ListLabel 78"/>
-    <w:qFormat/>
-    <w:rPr>
-      <w:rFonts w:eastAsia="Wingdings" w:cs="Wingdings"/>
-    </w:rPr>
-  </w:style>
-  <w:style w:type="character" w:styleId="ListLabel79">
-    <w:name w:val="ListLabel 79"/>
-    <w:qFormat/>
-    <w:rPr>
-      <w:rFonts w:eastAsia="Symbol" w:cs="Symbol"/>
-    </w:rPr>
-  </w:style>
-  <w:style w:type="character" w:styleId="ListLabel80">
-    <w:name w:val="ListLabel 80"/>
-    <w:qFormat/>
-    <w:rPr>
-      <w:rFonts w:eastAsia="Courier New" w:cs="Courier New"/>
-    </w:rPr>
-  </w:style>
-  <w:style w:type="character" w:styleId="ListLabel81">
-    <w:name w:val="ListLabel 81"/>
-    <w:qFormat/>
-    <w:rPr>
-      <w:rFonts w:eastAsia="Wingdings" w:cs="Wingdings"/>
-    </w:rPr>
-  </w:style>
-  <w:style w:type="character" w:styleId="ListLabel82">
-    <w:name w:val="ListLabel 82"/>
-    <w:qFormat/>
-    <w:rPr>
-      <w:rFonts w:ascii="Montserrat Light" w:hAnsi="Montserrat Light" w:eastAsia="Montserrat Light" w:cs="Montserrat Light"/>
-      <w:color w:val="000000" w:themeColor="text1"/>
-    </w:rPr>
-  </w:style>
-  <w:style w:type="character" w:styleId="ListLabel83">
-    <w:name w:val="ListLabel 83"/>
-    <w:qFormat/>
-    <w:rPr>
-      <w:rFonts w:ascii="Montserrat Light" w:hAnsi="Montserrat Light" w:cs="Symbol"/>
-    </w:rPr>
-  </w:style>
-  <w:style w:type="character" w:styleId="ListLabel84">
-    <w:name w:val="ListLabel 84"/>
-    <w:qFormat/>
-    <w:rPr>
-      <w:rFonts w:ascii="Montserrat Light" w:hAnsi="Montserrat Light" w:cs="Courier New"/>
-    </w:rPr>
-  </w:style>
-  <w:style w:type="character" w:styleId="ListLabel85">
-    <w:name w:val="ListLabel 85"/>
-    <w:qFormat/>
-    <w:rPr>
-      <w:rFonts w:cs="Wingdings"/>
-    </w:rPr>
-  </w:style>
-  <w:style w:type="character" w:styleId="ListLabel86">
-    <w:name w:val="ListLabel 86"/>
-    <w:qFormat/>
-    <w:rPr>
-      <w:rFonts w:cs="Symbol"/>
-    </w:rPr>
-  </w:style>
-  <w:style w:type="character" w:styleId="ListLabel87">
-    <w:name w:val="ListLabel 87"/>
-    <w:qFormat/>
-    <w:rPr>
-      <w:rFonts w:cs="Courier New"/>
-    </w:rPr>
-  </w:style>
-  <w:style w:type="character" w:styleId="ListLabel88">
-    <w:name w:val="ListLabel 88"/>
-    <w:qFormat/>
-    <w:rPr>
-      <w:rFonts w:cs="Wingdings"/>
-    </w:rPr>
-  </w:style>
-  <w:style w:type="character" w:styleId="ListLabel89">
-    <w:name w:val="ListLabel 89"/>
-    <w:qFormat/>
-    <w:rPr>
-      <w:rFonts w:cs="Symbol"/>
-    </w:rPr>
-  </w:style>
-  <w:style w:type="character" w:styleId="ListLabel90">
-    <w:name w:val="ListLabel 90"/>
-    <w:qFormat/>
-    <w:rPr>
-      <w:rFonts w:cs="Courier New"/>
-    </w:rPr>
-  </w:style>
-  <w:style w:type="character" w:styleId="ListLabel91">
-    <w:name w:val="ListLabel 91"/>
-    <w:qFormat/>
-    <w:rPr>
-      <w:rFonts w:cs="Wingdings"/>
-    </w:rPr>
-  </w:style>
-  <w:style w:type="character" w:styleId="ListLabel92">
-    <w:name w:val="ListLabel 92"/>
-    <w:qFormat/>
-    <w:rPr>
-      <w:rFonts w:ascii="Montserrat Light" w:hAnsi="Montserrat Light" w:cs="Symbol"/>
-    </w:rPr>
-  </w:style>
-  <w:style w:type="character" w:styleId="ListLabel93">
-    <w:name w:val="ListLabel 93"/>
-    <w:qFormat/>
-    <w:rPr>
-      <w:rFonts w:cs="Courier New"/>
-    </w:rPr>
-  </w:style>
-  <w:style w:type="character" w:styleId="ListLabel94">
-    <w:name w:val="ListLabel 94"/>
-    <w:qFormat/>
-    <w:rPr>
-      <w:rFonts w:cs="Wingdings"/>
-    </w:rPr>
-  </w:style>
-  <w:style w:type="character" w:styleId="ListLabel95">
-    <w:name w:val="ListLabel 95"/>
-    <w:qFormat/>
-    <w:rPr>
-      <w:rFonts w:cs="Symbol"/>
-    </w:rPr>
-  </w:style>
-  <w:style w:type="character" w:styleId="ListLabel96">
-    <w:name w:val="ListLabel 96"/>
-    <w:qFormat/>
-    <w:rPr>
-      <w:rFonts w:cs="Courier New"/>
-    </w:rPr>
-  </w:style>
-  <w:style w:type="character" w:styleId="ListLabel97">
-    <w:name w:val="ListLabel 97"/>
-    <w:qFormat/>
-    <w:rPr>
-      <w:rFonts w:cs="Wingdings"/>
-    </w:rPr>
-  </w:style>
-  <w:style w:type="character" w:styleId="ListLabel98">
-    <w:name w:val="ListLabel 98"/>
-    <w:qFormat/>
-    <w:rPr>
-      <w:rFonts w:cs="Symbol"/>
-    </w:rPr>
-  </w:style>
-  <w:style w:type="character" w:styleId="ListLabel99">
-    <w:name w:val="ListLabel 99"/>
-    <w:qFormat/>
-    <w:rPr>
-      <w:rFonts w:cs="Courier New"/>
-    </w:rPr>
-  </w:style>
-  <w:style w:type="character" w:styleId="ListLabel100">
-    <w:name w:val="ListLabel 100"/>
-    <w:qFormat/>
-    <w:rPr>
-      <w:rFonts w:cs="Wingdings"/>
-    </w:rPr>
-  </w:style>
-  <w:style w:type="character" w:styleId="ListLabel101">
-    <w:name w:val="ListLabel 101"/>
-    <w:qFormat/>
-    <w:rPr>
-      <w:rFonts w:ascii="Montserrat Light" w:hAnsi="Montserrat Light" w:cs="Symbol"/>
-    </w:rPr>
-  </w:style>
-  <w:style w:type="character" w:styleId="ListLabel102">
-    <w:name w:val="ListLabel 102"/>
-    <w:qFormat/>
-    <w:rPr>
-      <w:rFonts w:ascii="Montserrat Light" w:hAnsi="Montserrat Light" w:cs="Courier New"/>
-    </w:rPr>
-  </w:style>
-  <w:style w:type="character" w:styleId="ListLabel103">
-    <w:name w:val="ListLabel 103"/>
-    <w:qFormat/>
-    <w:rPr>
-      <w:rFonts w:cs="Wingdings"/>
-    </w:rPr>
-  </w:style>
-  <w:style w:type="character" w:styleId="ListLabel104">
-    <w:name w:val="ListLabel 104"/>
-    <w:qFormat/>
-    <w:rPr>
-      <w:rFonts w:cs="Symbol"/>
-    </w:rPr>
-  </w:style>
-  <w:style w:type="character" w:styleId="ListLabel105">
-    <w:name w:val="ListLabel 105"/>
-    <w:qFormat/>
-    <w:rPr>
-      <w:rFonts w:cs="Courier New"/>
-    </w:rPr>
-  </w:style>
-  <w:style w:type="character" w:styleId="ListLabel106">
-    <w:name w:val="ListLabel 106"/>
-    <w:qFormat/>
-    <w:rPr>
-      <w:rFonts w:cs="Wingdings"/>
-    </w:rPr>
-  </w:style>
-  <w:style w:type="character" w:styleId="ListLabel107">
-    <w:name w:val="ListLabel 107"/>
-    <w:qFormat/>
-    <w:rPr>
-      <w:rFonts w:cs="Symbol"/>
-    </w:rPr>
-  </w:style>
-  <w:style w:type="character" w:styleId="ListLabel108">
-    <w:name w:val="ListLabel 108"/>
-    <w:qFormat/>
-    <w:rPr>
-      <w:rFonts w:cs="Courier New"/>
-    </w:rPr>
-  </w:style>
-  <w:style w:type="character" w:styleId="ListLabel109">
-    <w:name w:val="ListLabel 109"/>
-    <w:qFormat/>
-    <w:rPr>
-      <w:rFonts w:cs="Wingdings"/>
-    </w:rPr>
-  </w:style>
-  <w:style w:type="character" w:styleId="ListLabel110">
-    <w:name w:val="ListLabel 110"/>
-    <w:qFormat/>
-    <w:rPr>
-      <w:rFonts w:ascii="Montserrat Light" w:hAnsi="Montserrat Light" w:cs="Symbol"/>
-    </w:rPr>
-  </w:style>
-  <w:style w:type="character" w:styleId="ListLabel111">
-    <w:name w:val="ListLabel 111"/>
-    <w:qFormat/>
-    <w:rPr>
-      <w:rFonts w:cs="Courier New"/>
-    </w:rPr>
-  </w:style>
-  <w:style w:type="character" w:styleId="ListLabel112">
-    <w:name w:val="ListLabel 112"/>
-    <w:qFormat/>
-    <w:rPr>
-      <w:rFonts w:cs="Wingdings"/>
-    </w:rPr>
-  </w:style>
-  <w:style w:type="character" w:styleId="ListLabel113">
-    <w:name w:val="ListLabel 113"/>
-    <w:qFormat/>
-    <w:rPr>
-      <w:rFonts w:cs="Symbol"/>
-    </w:rPr>
-  </w:style>
-  <w:style w:type="character" w:styleId="ListLabel114">
-    <w:name w:val="ListLabel 114"/>
-    <w:qFormat/>
-    <w:rPr>
-      <w:rFonts w:cs="Courier New"/>
-    </w:rPr>
-  </w:style>
-  <w:style w:type="character" w:styleId="ListLabel115">
-    <w:name w:val="ListLabel 115"/>
-    <w:qFormat/>
-    <w:rPr>
-      <w:rFonts w:cs="Wingdings"/>
-    </w:rPr>
-  </w:style>
-  <w:style w:type="character" w:styleId="ListLabel116">
-    <w:name w:val="ListLabel 116"/>
-    <w:qFormat/>
-    <w:rPr>
-      <w:rFonts w:cs="Symbol"/>
-    </w:rPr>
-  </w:style>
-  <w:style w:type="character" w:styleId="ListLabel117">
-    <w:name w:val="ListLabel 117"/>
-    <w:qFormat/>
-    <w:rPr>
-      <w:rFonts w:cs="Courier New"/>
-    </w:rPr>
-  </w:style>
-  <w:style w:type="character" w:styleId="ListLabel118">
-    <w:name w:val="ListLabel 118"/>
-    <w:qFormat/>
-    <w:rPr>
-      <w:rFonts w:cs="Wingdings"/>
-    </w:rPr>
-  </w:style>
-  <w:style w:type="character" w:styleId="ListLabel119">
-    <w:name w:val="ListLabel 119"/>
-    <w:qFormat/>
-    <w:rPr>
-      <w:rFonts w:ascii="Montserrat Light" w:hAnsi="Montserrat Light" w:cs="Symbol"/>
-    </w:rPr>
-  </w:style>
-  <w:style w:type="character" w:styleId="ListLabel120">
-    <w:name w:val="ListLabel 120"/>
-    <w:qFormat/>
-    <w:rPr>
-      <w:rFonts w:cs="Courier New"/>
-    </w:rPr>
-  </w:style>
-  <w:style w:type="character" w:styleId="ListLabel121">
-    <w:name w:val="ListLabel 121"/>
-    <w:qFormat/>
-    <w:rPr>
-      <w:rFonts w:cs="Wingdings"/>
-    </w:rPr>
-  </w:style>
-  <w:style w:type="character" w:styleId="ListLabel122">
-    <w:name w:val="ListLabel 122"/>
-    <w:qFormat/>
-    <w:rPr>
-      <w:rFonts w:cs="Symbol"/>
-    </w:rPr>
-  </w:style>
-  <w:style w:type="character" w:styleId="ListLabel123">
-    <w:name w:val="ListLabel 123"/>
-    <w:qFormat/>
-    <w:rPr>
-      <w:rFonts w:cs="Courier New"/>
-    </w:rPr>
-  </w:style>
-  <w:style w:type="character" w:styleId="ListLabel124">
-    <w:name w:val="ListLabel 124"/>
-    <w:qFormat/>
-    <w:rPr>
-      <w:rFonts w:cs="Wingdings"/>
-    </w:rPr>
-  </w:style>
-  <w:style w:type="character" w:styleId="ListLabel125">
-    <w:name w:val="ListLabel 125"/>
-    <w:qFormat/>
-    <w:rPr>
-      <w:rFonts w:cs="Symbol"/>
-    </w:rPr>
-  </w:style>
-  <w:style w:type="character" w:styleId="ListLabel126">
-    <w:name w:val="ListLabel 126"/>
-    <w:qFormat/>
-    <w:rPr>
-      <w:rFonts w:cs="Courier New"/>
-    </w:rPr>
-  </w:style>
-  <w:style w:type="character" w:styleId="ListLabel127">
-    <w:name w:val="ListLabel 127"/>
-    <w:qFormat/>
-    <w:rPr>
-      <w:rFonts w:cs="Wingdings"/>
-    </w:rPr>
-  </w:style>
-  <w:style w:type="character" w:styleId="ListLabel128">
-    <w:name w:val="ListLabel 128"/>
-    <w:qFormat/>
-    <w:rPr>
-      <w:rFonts w:ascii="Montserrat Light" w:hAnsi="Montserrat Light" w:cs="Symbol"/>
-    </w:rPr>
-  </w:style>
-  <w:style w:type="character" w:styleId="ListLabel129">
-    <w:name w:val="ListLabel 129"/>
-    <w:qFormat/>
-    <w:rPr>
-      <w:rFonts w:cs="Courier New"/>
-    </w:rPr>
-  </w:style>
-  <w:style w:type="character" w:styleId="ListLabel130">
-    <w:name w:val="ListLabel 130"/>
-    <w:qFormat/>
-    <w:rPr>
-      <w:rFonts w:cs="Wingdings"/>
-    </w:rPr>
-  </w:style>
-  <w:style w:type="character" w:styleId="ListLabel131">
-    <w:name w:val="ListLabel 131"/>
-    <w:qFormat/>
-    <w:rPr>
-      <w:rFonts w:cs="Symbol"/>
-    </w:rPr>
-  </w:style>
-  <w:style w:type="character" w:styleId="ListLabel132">
-    <w:name w:val="ListLabel 132"/>
-    <w:qFormat/>
-    <w:rPr>
-      <w:rFonts w:cs="Courier New"/>
-    </w:rPr>
-  </w:style>
-  <w:style w:type="character" w:styleId="ListLabel133">
-    <w:name w:val="ListLabel 133"/>
-    <w:qFormat/>
-    <w:rPr>
-      <w:rFonts w:cs="Wingdings"/>
-    </w:rPr>
-  </w:style>
-  <w:style w:type="character" w:styleId="ListLabel134">
-    <w:name w:val="ListLabel 134"/>
-    <w:qFormat/>
-    <w:rPr>
-      <w:rFonts w:cs="Symbol"/>
-    </w:rPr>
-  </w:style>
-  <w:style w:type="character" w:styleId="ListLabel135">
-    <w:name w:val="ListLabel 135"/>
-    <w:qFormat/>
-    <w:rPr>
-      <w:rFonts w:cs="Courier New"/>
-    </w:rPr>
-  </w:style>
-  <w:style w:type="character" w:styleId="ListLabel136">
-    <w:name w:val="ListLabel 136"/>
-    <w:qFormat/>
-    <w:rPr>
-      <w:rFonts w:cs="Wingdings"/>
-    </w:rPr>
-  </w:style>
-  <w:style w:type="character" w:styleId="ListLabel137">
-    <w:name w:val="ListLabel 137"/>
-    <w:qFormat/>
-    <w:rPr>
-      <w:rFonts w:eastAsia="Montserrat Light" w:cs="Montserrat Light"/>
-      <w:color w:val="000000" w:themeColor="text1"/>
-    </w:rPr>
-  </w:style>
   <w:style w:type="character" w:styleId="Bullets">
     <w:name w:val="Bullets"/>
     <w:qFormat/>
     <w:rPr>
       <w:rFonts w:ascii="OpenSymbol" w:hAnsi="OpenSymbol" w:eastAsia="OpenSymbol" w:cs="OpenSymbol"/>
-    </w:rPr>
-  </w:style>
-  <w:style w:type="character" w:styleId="ListLabel138">
-    <w:name w:val="ListLabel 138"/>
-    <w:qFormat/>
-    <w:rPr>
-      <w:rFonts w:ascii="Montserrat Light" w:hAnsi="Montserrat Light" w:cs="Symbol"/>
-      <w:sz w:val="22"/>
-    </w:rPr>
-  </w:style>
-  <w:style w:type="character" w:styleId="ListLabel139">
-    <w:name w:val="ListLabel 139"/>
-    <w:qFormat/>
-    <w:rPr>
-      <w:rFonts w:ascii="Montserrat Light" w:hAnsi="Montserrat Light" w:cs="OpenSymbol"/>
-      <w:sz w:val="22"/>
-    </w:rPr>
-  </w:style>
-  <w:style w:type="character" w:styleId="ListLabel140">
-    <w:name w:val="ListLabel 140"/>
-    <w:qFormat/>
-    <w:rPr>
-      <w:rFonts w:cs="Wingdings"/>
-    </w:rPr>
-  </w:style>
-  <w:style w:type="character" w:styleId="ListLabel141">
-    <w:name w:val="ListLabel 141"/>
-    <w:qFormat/>
-    <w:rPr>
-      <w:rFonts w:cs="Symbol"/>
-    </w:rPr>
-  </w:style>
-  <w:style w:type="character" w:styleId="ListLabel142">
-    <w:name w:val="ListLabel 142"/>
-    <w:qFormat/>
-    <w:rPr>
-      <w:rFonts w:cs="Courier New"/>
-    </w:rPr>
-  </w:style>
-  <w:style w:type="character" w:styleId="ListLabel143">
-    <w:name w:val="ListLabel 143"/>
-    <w:qFormat/>
-    <w:rPr>
-      <w:rFonts w:cs="Wingdings"/>
-    </w:rPr>
-  </w:style>
-  <w:style w:type="character" w:styleId="ListLabel144">
-    <w:name w:val="ListLabel 144"/>
-    <w:qFormat/>
-    <w:rPr>
-      <w:rFonts w:cs="Symbol"/>
-    </w:rPr>
-  </w:style>
-  <w:style w:type="character" w:styleId="ListLabel145">
-    <w:name w:val="ListLabel 145"/>
-    <w:qFormat/>
-    <w:rPr>
-      <w:rFonts w:cs="Courier New"/>
-    </w:rPr>
-  </w:style>
-  <w:style w:type="character" w:styleId="ListLabel146">
-    <w:name w:val="ListLabel 146"/>
-    <w:qFormat/>
-    <w:rPr>
-      <w:rFonts w:cs="Wingdings"/>
-    </w:rPr>
-  </w:style>
-  <w:style w:type="character" w:styleId="ListLabel147">
-    <w:name w:val="ListLabel 147"/>
-    <w:qFormat/>
-    <w:rPr>
-      <w:rFonts w:ascii="Montserrat Light" w:hAnsi="Montserrat Light" w:cs="Symbol"/>
-    </w:rPr>
-  </w:style>
-  <w:style w:type="character" w:styleId="ListLabel148">
-    <w:name w:val="ListLabel 148"/>
-    <w:qFormat/>
-    <w:rPr>
-      <w:rFonts w:cs="Courier New"/>
-    </w:rPr>
-  </w:style>
-  <w:style w:type="character" w:styleId="ListLabel149">
-    <w:name w:val="ListLabel 149"/>
-    <w:qFormat/>
-    <w:rPr>
-      <w:rFonts w:cs="Wingdings"/>
-    </w:rPr>
-  </w:style>
-  <w:style w:type="character" w:styleId="ListLabel150">
-    <w:name w:val="ListLabel 150"/>
-    <w:qFormat/>
-    <w:rPr>
-      <w:rFonts w:cs="Symbol"/>
-    </w:rPr>
-  </w:style>
-  <w:style w:type="character" w:styleId="ListLabel151">
-    <w:name w:val="ListLabel 151"/>
-    <w:qFormat/>
-    <w:rPr>
-      <w:rFonts w:cs="Courier New"/>
-    </w:rPr>
-  </w:style>
-  <w:style w:type="character" w:styleId="ListLabel152">
-    <w:name w:val="ListLabel 152"/>
-    <w:qFormat/>
-    <w:rPr>
-      <w:rFonts w:cs="Wingdings"/>
-    </w:rPr>
-  </w:style>
-  <w:style w:type="character" w:styleId="ListLabel153">
-    <w:name w:val="ListLabel 153"/>
-    <w:qFormat/>
-    <w:rPr>
-      <w:rFonts w:cs="Symbol"/>
-    </w:rPr>
-  </w:style>
-  <w:style w:type="character" w:styleId="ListLabel154">
-    <w:name w:val="ListLabel 154"/>
-    <w:qFormat/>
-    <w:rPr>
-      <w:rFonts w:cs="Courier New"/>
-    </w:rPr>
-  </w:style>
-  <w:style w:type="character" w:styleId="ListLabel155">
-    <w:name w:val="ListLabel 155"/>
-    <w:qFormat/>
-    <w:rPr>
-      <w:rFonts w:cs="Wingdings"/>
-    </w:rPr>
-  </w:style>
-  <w:style w:type="character" w:styleId="ListLabel156">
-    <w:name w:val="ListLabel 156"/>
-    <w:qFormat/>
-    <w:rPr>
-      <w:rFonts w:ascii="Montserrat Light" w:hAnsi="Montserrat Light" w:cs="OpenSymbol"/>
-    </w:rPr>
-  </w:style>
-  <w:style w:type="character" w:styleId="ListLabel157">
-    <w:name w:val="ListLabel 157"/>
-    <w:qFormat/>
-    <w:rPr>
-      <w:rFonts w:ascii="Montserrat Light" w:hAnsi="Montserrat Light" w:cs="OpenSymbol"/>
-    </w:rPr>
-  </w:style>
-  <w:style w:type="character" w:styleId="ListLabel158">
-    <w:name w:val="ListLabel 158"/>
-    <w:qFormat/>
-    <w:rPr>
-      <w:rFonts w:cs="Wingdings"/>
-    </w:rPr>
-  </w:style>
-  <w:style w:type="character" w:styleId="ListLabel159">
-    <w:name w:val="ListLabel 159"/>
-    <w:qFormat/>
-    <w:rPr>
-      <w:rFonts w:cs="Symbol"/>
-    </w:rPr>
-  </w:style>
-  <w:style w:type="character" w:styleId="ListLabel160">
-    <w:name w:val="ListLabel 160"/>
-    <w:qFormat/>
-    <w:rPr>
-      <w:rFonts w:cs="Courier New"/>
-    </w:rPr>
-  </w:style>
-  <w:style w:type="character" w:styleId="ListLabel161">
-    <w:name w:val="ListLabel 161"/>
-    <w:qFormat/>
-    <w:rPr>
-      <w:rFonts w:cs="Wingdings"/>
-    </w:rPr>
-  </w:style>
-  <w:style w:type="character" w:styleId="ListLabel162">
-    <w:name w:val="ListLabel 162"/>
-    <w:qFormat/>
-    <w:rPr>
-      <w:rFonts w:cs="Symbol"/>
-    </w:rPr>
-  </w:style>
-  <w:style w:type="character" w:styleId="ListLabel163">
-    <w:name w:val="ListLabel 163"/>
-    <w:qFormat/>
-    <w:rPr>
-      <w:rFonts w:cs="Courier New"/>
-    </w:rPr>
-  </w:style>
-  <w:style w:type="character" w:styleId="ListLabel164">
-    <w:name w:val="ListLabel 164"/>
-    <w:qFormat/>
-    <w:rPr>
-      <w:rFonts w:cs="Wingdings"/>
-    </w:rPr>
-  </w:style>
-  <w:style w:type="character" w:styleId="ListLabel165">
-    <w:name w:val="ListLabel 165"/>
-    <w:qFormat/>
-    <w:rPr>
-      <w:rFonts w:ascii="Montserrat Light" w:hAnsi="Montserrat Light" w:cs="Symbol"/>
-    </w:rPr>
-  </w:style>
-  <w:style w:type="character" w:styleId="ListLabel166">
-    <w:name w:val="ListLabel 166"/>
-    <w:qFormat/>
-    <w:rPr>
-      <w:rFonts w:cs="Courier New"/>
-    </w:rPr>
-  </w:style>
-  <w:style w:type="character" w:styleId="ListLabel167">
-    <w:name w:val="ListLabel 167"/>
-    <w:qFormat/>
-    <w:rPr>
-      <w:rFonts w:cs="Wingdings"/>
-    </w:rPr>
-  </w:style>
-  <w:style w:type="character" w:styleId="ListLabel168">
-    <w:name w:val="ListLabel 168"/>
-    <w:qFormat/>
-    <w:rPr>
-      <w:rFonts w:cs="Symbol"/>
-    </w:rPr>
-  </w:style>
-  <w:style w:type="character" w:styleId="ListLabel169">
-    <w:name w:val="ListLabel 169"/>
-    <w:qFormat/>
-    <w:rPr>
-      <w:rFonts w:cs="Courier New"/>
-    </w:rPr>
-  </w:style>
-  <w:style w:type="character" w:styleId="ListLabel170">
-    <w:name w:val="ListLabel 170"/>
-    <w:qFormat/>
-    <w:rPr>
-      <w:rFonts w:cs="Wingdings"/>
-    </w:rPr>
-  </w:style>
-  <w:style w:type="character" w:styleId="ListLabel171">
-    <w:name w:val="ListLabel 171"/>
-    <w:qFormat/>
-    <w:rPr>
-      <w:rFonts w:cs="Symbol"/>
-    </w:rPr>
-  </w:style>
-  <w:style w:type="character" w:styleId="ListLabel172">
-    <w:name w:val="ListLabel 172"/>
-    <w:qFormat/>
-    <w:rPr>
-      <w:rFonts w:cs="Courier New"/>
-    </w:rPr>
-  </w:style>
-  <w:style w:type="character" w:styleId="ListLabel173">
-    <w:name w:val="ListLabel 173"/>
-    <w:qFormat/>
-    <w:rPr>
-      <w:rFonts w:cs="Wingdings"/>
-    </w:rPr>
-  </w:style>
-  <w:style w:type="character" w:styleId="ListLabel174">
-    <w:name w:val="ListLabel 174"/>
-    <w:qFormat/>
-    <w:rPr>
-      <w:rFonts w:ascii="Montserrat Light" w:hAnsi="Montserrat Light" w:cs="Symbol"/>
-    </w:rPr>
-  </w:style>
-  <w:style w:type="character" w:styleId="ListLabel175">
-    <w:name w:val="ListLabel 175"/>
-    <w:qFormat/>
-    <w:rPr>
-      <w:rFonts w:cs="Courier New"/>
-    </w:rPr>
-  </w:style>
-  <w:style w:type="character" w:styleId="ListLabel176">
-    <w:name w:val="ListLabel 176"/>
-    <w:qFormat/>
-    <w:rPr>
-      <w:rFonts w:cs="Wingdings"/>
-    </w:rPr>
-  </w:style>
-  <w:style w:type="character" w:styleId="ListLabel177">
-    <w:name w:val="ListLabel 177"/>
-    <w:qFormat/>
-    <w:rPr>
-      <w:rFonts w:cs="Symbol"/>
-    </w:rPr>
-  </w:style>
-  <w:style w:type="character" w:styleId="ListLabel178">
-    <w:name w:val="ListLabel 178"/>
-    <w:qFormat/>
-    <w:rPr>
-      <w:rFonts w:cs="Courier New"/>
-    </w:rPr>
-  </w:style>
-  <w:style w:type="character" w:styleId="ListLabel179">
-    <w:name w:val="ListLabel 179"/>
-    <w:qFormat/>
-    <w:rPr>
-      <w:rFonts w:cs="Wingdings"/>
-    </w:rPr>
-  </w:style>
-  <w:style w:type="character" w:styleId="ListLabel180">
-    <w:name w:val="ListLabel 180"/>
-    <w:qFormat/>
-    <w:rPr>
-      <w:rFonts w:cs="Symbol"/>
-    </w:rPr>
-  </w:style>
-  <w:style w:type="character" w:styleId="ListLabel181">
-    <w:name w:val="ListLabel 181"/>
-    <w:qFormat/>
-    <w:rPr>
-      <w:rFonts w:cs="Courier New"/>
-    </w:rPr>
-  </w:style>
-  <w:style w:type="character" w:styleId="ListLabel182">
-    <w:name w:val="ListLabel 182"/>
-    <w:qFormat/>
-    <w:rPr>
-      <w:rFonts w:cs="Wingdings"/>
-    </w:rPr>
-  </w:style>
-  <w:style w:type="character" w:styleId="ListLabel183">
-    <w:name w:val="ListLabel 183"/>
-    <w:qFormat/>
-    <w:rPr>
-      <w:rFonts w:ascii="Montserrat Light" w:hAnsi="Montserrat Light" w:cs="Symbol"/>
-    </w:rPr>
-  </w:style>
-  <w:style w:type="character" w:styleId="ListLabel184">
-    <w:name w:val="ListLabel 184"/>
-    <w:qFormat/>
-    <w:rPr>
-      <w:rFonts w:cs="Courier New"/>
-    </w:rPr>
-  </w:style>
-  <w:style w:type="character" w:styleId="ListLabel185">
-    <w:name w:val="ListLabel 185"/>
-    <w:qFormat/>
-    <w:rPr>
-      <w:rFonts w:cs="Wingdings"/>
-    </w:rPr>
-  </w:style>
-  <w:style w:type="character" w:styleId="ListLabel186">
-    <w:name w:val="ListLabel 186"/>
-    <w:qFormat/>
-    <w:rPr>
-      <w:rFonts w:cs="Symbol"/>
-    </w:rPr>
-  </w:style>
-  <w:style w:type="character" w:styleId="ListLabel187">
-    <w:name w:val="ListLabel 187"/>
-    <w:qFormat/>
-    <w:rPr>
-      <w:rFonts w:cs="Courier New"/>
-    </w:rPr>
-  </w:style>
-  <w:style w:type="character" w:styleId="ListLabel188">
-    <w:name w:val="ListLabel 188"/>
-    <w:qFormat/>
-    <w:rPr>
-      <w:rFonts w:cs="Wingdings"/>
-    </w:rPr>
-  </w:style>
-  <w:style w:type="character" w:styleId="ListLabel189">
-    <w:name w:val="ListLabel 189"/>
-    <w:qFormat/>
-    <w:rPr>
-      <w:rFonts w:cs="Symbol"/>
-    </w:rPr>
-  </w:style>
-  <w:style w:type="character" w:styleId="ListLabel190">
-    <w:name w:val="ListLabel 190"/>
-    <w:qFormat/>
-    <w:rPr>
-      <w:rFonts w:cs="Courier New"/>
-    </w:rPr>
-  </w:style>
-  <w:style w:type="character" w:styleId="ListLabel191">
-    <w:name w:val="ListLabel 191"/>
-    <w:qFormat/>
-    <w:rPr>
-      <w:rFonts w:cs="Wingdings"/>
-    </w:rPr>
-  </w:style>
-  <w:style w:type="character" w:styleId="ListLabel192">
-    <w:name w:val="ListLabel 192"/>
-    <w:qFormat/>
-    <w:rPr>
-      <w:rFonts w:eastAsia="Montserrat Light" w:cs="Montserrat Light"/>
-      <w:color w:val="000000" w:themeColor="text1"/>
-    </w:rPr>
-  </w:style>
-  <w:style w:type="character" w:styleId="ListLabel193">
-    <w:name w:val="ListLabel 193"/>
-    <w:qFormat/>
-    <w:rPr>
-      <w:rFonts w:ascii="Montserrat Light" w:hAnsi="Montserrat Light" w:cs="Symbol"/>
-      <w:sz w:val="22"/>
-    </w:rPr>
-  </w:style>
-  <w:style w:type="character" w:styleId="ListLabel194">
-    <w:name w:val="ListLabel 194"/>
-    <w:qFormat/>
-    <w:rPr>
-      <w:rFonts w:ascii="Montserrat Light" w:hAnsi="Montserrat Light" w:cs="OpenSymbol"/>
-      <w:sz w:val="22"/>
-    </w:rPr>
-  </w:style>
-  <w:style w:type="character" w:styleId="ListLabel195">
-    <w:name w:val="ListLabel 195"/>
-    <w:qFormat/>
-    <w:rPr>
-      <w:rFonts w:cs="Wingdings"/>
-    </w:rPr>
-  </w:style>
-  <w:style w:type="character" w:styleId="ListLabel196">
-    <w:name w:val="ListLabel 196"/>
-    <w:qFormat/>
-    <w:rPr>
-      <w:rFonts w:cs="Symbol"/>
-    </w:rPr>
-  </w:style>
-  <w:style w:type="character" w:styleId="ListLabel197">
-    <w:name w:val="ListLabel 197"/>
-    <w:qFormat/>
-    <w:rPr>
-      <w:rFonts w:cs="Courier New"/>
-    </w:rPr>
-  </w:style>
-  <w:style w:type="character" w:styleId="ListLabel198">
-    <w:name w:val="ListLabel 198"/>
-    <w:qFormat/>
-    <w:rPr>
-      <w:rFonts w:cs="Wingdings"/>
-    </w:rPr>
-  </w:style>
-  <w:style w:type="character" w:styleId="ListLabel199">
-    <w:name w:val="ListLabel 199"/>
-    <w:qFormat/>
-    <w:rPr>
-      <w:rFonts w:cs="Symbol"/>
-    </w:rPr>
-  </w:style>
-  <w:style w:type="character" w:styleId="ListLabel200">
-    <w:name w:val="ListLabel 200"/>
-    <w:qFormat/>
-    <w:rPr>
-      <w:rFonts w:cs="Courier New"/>
-    </w:rPr>
-  </w:style>
-  <w:style w:type="character" w:styleId="ListLabel201">
-    <w:name w:val="ListLabel 201"/>
-    <w:qFormat/>
-    <w:rPr>
-      <w:rFonts w:cs="Wingdings"/>
-    </w:rPr>
-  </w:style>
-  <w:style w:type="character" w:styleId="ListLabel202">
-    <w:name w:val="ListLabel 202"/>
-    <w:qFormat/>
-    <w:rPr>
-      <w:rFonts w:ascii="Montserrat Light" w:hAnsi="Montserrat Light" w:cs="Symbol"/>
-    </w:rPr>
-  </w:style>
-  <w:style w:type="character" w:styleId="ListLabel203">
-    <w:name w:val="ListLabel 203"/>
-    <w:qFormat/>
-    <w:rPr>
-      <w:rFonts w:cs="Courier New"/>
-    </w:rPr>
-  </w:style>
-  <w:style w:type="character" w:styleId="ListLabel204">
-    <w:name w:val="ListLabel 204"/>
-    <w:qFormat/>
-    <w:rPr>
-      <w:rFonts w:cs="Wingdings"/>
-    </w:rPr>
-  </w:style>
-  <w:style w:type="character" w:styleId="ListLabel205">
-    <w:name w:val="ListLabel 205"/>
-    <w:qFormat/>
-    <w:rPr>
-      <w:rFonts w:cs="Symbol"/>
-    </w:rPr>
-  </w:style>
-  <w:style w:type="character" w:styleId="ListLabel206">
-    <w:name w:val="ListLabel 206"/>
-    <w:qFormat/>
-    <w:rPr>
-      <w:rFonts w:cs="Courier New"/>
-    </w:rPr>
-  </w:style>
-  <w:style w:type="character" w:styleId="ListLabel207">
-    <w:name w:val="ListLabel 207"/>
-    <w:qFormat/>
-    <w:rPr>
-      <w:rFonts w:cs="Wingdings"/>
-    </w:rPr>
-  </w:style>
-  <w:style w:type="character" w:styleId="ListLabel208">
-    <w:name w:val="ListLabel 208"/>
-    <w:qFormat/>
-    <w:rPr>
-      <w:rFonts w:cs="Symbol"/>
-    </w:rPr>
-  </w:style>
-  <w:style w:type="character" w:styleId="ListLabel209">
-    <w:name w:val="ListLabel 209"/>
-    <w:qFormat/>
-    <w:rPr>
-      <w:rFonts w:cs="Courier New"/>
-    </w:rPr>
-  </w:style>
-  <w:style w:type="character" w:styleId="ListLabel210">
-    <w:name w:val="ListLabel 210"/>
-    <w:qFormat/>
-    <w:rPr>
-      <w:rFonts w:cs="Wingdings"/>
-    </w:rPr>
-  </w:style>
-  <w:style w:type="character" w:styleId="ListLabel211">
-    <w:name w:val="ListLabel 211"/>
-    <w:qFormat/>
-    <w:rPr>
-      <w:rFonts w:ascii="Montserrat Light" w:hAnsi="Montserrat Light" w:cs="OpenSymbol"/>
-    </w:rPr>
-  </w:style>
-  <w:style w:type="character" w:styleId="ListLabel212">
-    <w:name w:val="ListLabel 212"/>
-    <w:qFormat/>
-    <w:rPr>
-      <w:rFonts w:ascii="Montserrat Light" w:hAnsi="Montserrat Light" w:cs="OpenSymbol"/>
-    </w:rPr>
-  </w:style>
-  <w:style w:type="character" w:styleId="ListLabel213">
-    <w:name w:val="ListLabel 213"/>
-    <w:qFormat/>
-    <w:rPr>
-      <w:rFonts w:cs="Wingdings"/>
-    </w:rPr>
-  </w:style>
-  <w:style w:type="character" w:styleId="ListLabel214">
-    <w:name w:val="ListLabel 214"/>
-    <w:qFormat/>
-    <w:rPr>
-      <w:rFonts w:cs="Symbol"/>
-    </w:rPr>
-  </w:style>
-  <w:style w:type="character" w:styleId="ListLabel215">
-    <w:name w:val="ListLabel 215"/>
-    <w:qFormat/>
-    <w:rPr>
-      <w:rFonts w:cs="Courier New"/>
-    </w:rPr>
-  </w:style>
-  <w:style w:type="character" w:styleId="ListLabel216">
-    <w:name w:val="ListLabel 216"/>
-    <w:qFormat/>
-    <w:rPr>
-      <w:rFonts w:cs="Wingdings"/>
-    </w:rPr>
-  </w:style>
-  <w:style w:type="character" w:styleId="ListLabel217">
-    <w:name w:val="ListLabel 217"/>
-    <w:qFormat/>
-    <w:rPr>
-      <w:rFonts w:cs="Symbol"/>
-    </w:rPr>
-  </w:style>
-  <w:style w:type="character" w:styleId="ListLabel218">
-    <w:name w:val="ListLabel 218"/>
-    <w:qFormat/>
-    <w:rPr>
-      <w:rFonts w:cs="Courier New"/>
-    </w:rPr>
-  </w:style>
-  <w:style w:type="character" w:styleId="ListLabel219">
-    <w:name w:val="ListLabel 219"/>
-    <w:qFormat/>
-    <w:rPr>
-      <w:rFonts w:cs="Wingdings"/>
-    </w:rPr>
-  </w:style>
-  <w:style w:type="character" w:styleId="ListLabel220">
-    <w:name w:val="ListLabel 220"/>
-    <w:qFormat/>
-    <w:rPr>
-      <w:rFonts w:ascii="Montserrat Light" w:hAnsi="Montserrat Light" w:cs="Symbol"/>
-    </w:rPr>
-  </w:style>
-  <w:style w:type="character" w:styleId="ListLabel221">
-    <w:name w:val="ListLabel 221"/>
-    <w:qFormat/>
-    <w:rPr>
-      <w:rFonts w:cs="Courier New"/>
-    </w:rPr>
-  </w:style>
-  <w:style w:type="character" w:styleId="ListLabel222">
-    <w:name w:val="ListLabel 222"/>
-    <w:qFormat/>
-    <w:rPr>
-      <w:rFonts w:cs="Wingdings"/>
-    </w:rPr>
-  </w:style>
-  <w:style w:type="character" w:styleId="ListLabel223">
-    <w:name w:val="ListLabel 223"/>
-    <w:qFormat/>
-    <w:rPr>
-      <w:rFonts w:cs="Symbol"/>
-    </w:rPr>
-  </w:style>
-  <w:style w:type="character" w:styleId="ListLabel224">
-    <w:name w:val="ListLabel 224"/>
-    <w:qFormat/>
-    <w:rPr>
-      <w:rFonts w:cs="Courier New"/>
-    </w:rPr>
-  </w:style>
-  <w:style w:type="character" w:styleId="ListLabel225">
-    <w:name w:val="ListLabel 225"/>
-    <w:qFormat/>
-    <w:rPr>
-      <w:rFonts w:cs="Wingdings"/>
-    </w:rPr>
-  </w:style>
-  <w:style w:type="character" w:styleId="ListLabel226">
-    <w:name w:val="ListLabel 226"/>
-    <w:qFormat/>
-    <w:rPr>
-      <w:rFonts w:cs="Symbol"/>
-    </w:rPr>
-  </w:style>
-  <w:style w:type="character" w:styleId="ListLabel227">
-    <w:name w:val="ListLabel 227"/>
-    <w:qFormat/>
-    <w:rPr>
-      <w:rFonts w:cs="Courier New"/>
-    </w:rPr>
-  </w:style>
-  <w:style w:type="character" w:styleId="ListLabel228">
-    <w:name w:val="ListLabel 228"/>
-    <w:qFormat/>
-    <w:rPr>
-      <w:rFonts w:cs="Wingdings"/>
-    </w:rPr>
-  </w:style>
-  <w:style w:type="character" w:styleId="ListLabel229">
-    <w:name w:val="ListLabel 229"/>
-    <w:qFormat/>
-    <w:rPr>
-      <w:rFonts w:ascii="Montserrat Light" w:hAnsi="Montserrat Light" w:cs="Symbol"/>
-    </w:rPr>
-  </w:style>
-  <w:style w:type="character" w:styleId="ListLabel230">
-    <w:name w:val="ListLabel 230"/>
-    <w:qFormat/>
-    <w:rPr>
-      <w:rFonts w:cs="Courier New"/>
-    </w:rPr>
-  </w:style>
-  <w:style w:type="character" w:styleId="ListLabel231">
-    <w:name w:val="ListLabel 231"/>
-    <w:qFormat/>
-    <w:rPr>
-      <w:rFonts w:cs="Wingdings"/>
-    </w:rPr>
-  </w:style>
-  <w:style w:type="character" w:styleId="ListLabel232">
-    <w:name w:val="ListLabel 232"/>
-    <w:qFormat/>
-    <w:rPr>
-      <w:rFonts w:cs="Symbol"/>
-    </w:rPr>
-  </w:style>
-  <w:style w:type="character" w:styleId="ListLabel233">
-    <w:name w:val="ListLabel 233"/>
-    <w:qFormat/>
-    <w:rPr>
-      <w:rFonts w:cs="Courier New"/>
-    </w:rPr>
-  </w:style>
-  <w:style w:type="character" w:styleId="ListLabel234">
-    <w:name w:val="ListLabel 234"/>
-    <w:qFormat/>
-    <w:rPr>
-      <w:rFonts w:cs="Wingdings"/>
-    </w:rPr>
-  </w:style>
-  <w:style w:type="character" w:styleId="ListLabel235">
-    <w:name w:val="ListLabel 235"/>
-    <w:qFormat/>
-    <w:rPr>
-      <w:rFonts w:cs="Symbol"/>
-    </w:rPr>
-  </w:style>
-  <w:style w:type="character" w:styleId="ListLabel236">
-    <w:name w:val="ListLabel 236"/>
-    <w:qFormat/>
-    <w:rPr>
-      <w:rFonts w:cs="Courier New"/>
-    </w:rPr>
-  </w:style>
-  <w:style w:type="character" w:styleId="ListLabel237">
-    <w:name w:val="ListLabel 237"/>
-    <w:qFormat/>
-    <w:rPr>
-      <w:rFonts w:cs="Wingdings"/>
-    </w:rPr>
-  </w:style>
-  <w:style w:type="character" w:styleId="ListLabel238">
-    <w:name w:val="ListLabel 238"/>
-    <w:qFormat/>
-    <w:rPr>
-      <w:rFonts w:ascii="Montserrat Light" w:hAnsi="Montserrat Light" w:cs="OpenSymbol"/>
-    </w:rPr>
-  </w:style>
-  <w:style w:type="character" w:styleId="ListLabel239">
-    <w:name w:val="ListLabel 239"/>
-    <w:qFormat/>
-    <w:rPr>
-      <w:rFonts w:cs="OpenSymbol"/>
-    </w:rPr>
-  </w:style>
-  <w:style w:type="character" w:styleId="ListLabel240">
-    <w:name w:val="ListLabel 240"/>
-    <w:qFormat/>
-    <w:rPr>
-      <w:rFonts w:cs="Wingdings"/>
-    </w:rPr>
-  </w:style>
-  <w:style w:type="character" w:styleId="ListLabel241">
-    <w:name w:val="ListLabel 241"/>
-    <w:qFormat/>
-    <w:rPr>
-      <w:rFonts w:cs="Symbol"/>
-    </w:rPr>
-  </w:style>
-  <w:style w:type="character" w:styleId="ListLabel242">
-    <w:name w:val="ListLabel 242"/>
-    <w:qFormat/>
-    <w:rPr>
-      <w:rFonts w:cs="Courier New"/>
-    </w:rPr>
-  </w:style>
-  <w:style w:type="character" w:styleId="ListLabel243">
-    <w:name w:val="ListLabel 243"/>
-    <w:qFormat/>
-    <w:rPr>
-      <w:rFonts w:cs="Wingdings"/>
-    </w:rPr>
-  </w:style>
-  <w:style w:type="character" w:styleId="ListLabel244">
-    <w:name w:val="ListLabel 244"/>
-    <w:qFormat/>
-    <w:rPr>
-      <w:rFonts w:cs="Symbol"/>
-    </w:rPr>
-  </w:style>
-  <w:style w:type="character" w:styleId="ListLabel245">
-    <w:name w:val="ListLabel 245"/>
-    <w:qFormat/>
-    <w:rPr>
-      <w:rFonts w:cs="Courier New"/>
-    </w:rPr>
-  </w:style>
-  <w:style w:type="character" w:styleId="ListLabel246">
-    <w:name w:val="ListLabel 246"/>
-    <w:qFormat/>
-    <w:rPr>
-      <w:rFonts w:cs="Wingdings"/>
-    </w:rPr>
-  </w:style>
-  <w:style w:type="character" w:styleId="ListLabel247">
-    <w:name w:val="ListLabel 247"/>
-    <w:qFormat/>
-    <w:rPr>
-      <w:rFonts w:eastAsia="Montserrat Light" w:cs="Montserrat Light"/>
-      <w:color w:val="000000" w:themeColor="text1"/>
-    </w:rPr>
-  </w:style>
-  <w:style w:type="character" w:styleId="ListLabel248">
-    <w:name w:val="ListLabel 248"/>
-    <w:qFormat/>
-    <w:rPr>
-      <w:rFonts w:ascii="Montserrat Light" w:hAnsi="Montserrat Light" w:cs="Symbol"/>
-      <w:sz w:val="22"/>
-    </w:rPr>
-  </w:style>
-  <w:style w:type="character" w:styleId="ListLabel249">
-    <w:name w:val="ListLabel 249"/>
-    <w:qFormat/>
-    <w:rPr>
-      <w:rFonts w:ascii="Montserrat Light" w:hAnsi="Montserrat Light" w:cs="OpenSymbol"/>
-      <w:sz w:val="22"/>
-    </w:rPr>
-  </w:style>
-  <w:style w:type="character" w:styleId="ListLabel250">
-    <w:name w:val="ListLabel 250"/>
-    <w:qFormat/>
-    <w:rPr>
-      <w:rFonts w:cs="Wingdings"/>
-    </w:rPr>
-  </w:style>
-  <w:style w:type="character" w:styleId="ListLabel251">
-    <w:name w:val="ListLabel 251"/>
-    <w:qFormat/>
-    <w:rPr>
-      <w:rFonts w:cs="Symbol"/>
-    </w:rPr>
-  </w:style>
-  <w:style w:type="character" w:styleId="ListLabel252">
-    <w:name w:val="ListLabel 252"/>
-    <w:qFormat/>
-    <w:rPr>
-      <w:rFonts w:cs="Courier New"/>
-    </w:rPr>
-  </w:style>
-  <w:style w:type="character" w:styleId="ListLabel253">
-    <w:name w:val="ListLabel 253"/>
-    <w:qFormat/>
-    <w:rPr>
-      <w:rFonts w:cs="Wingdings"/>
-    </w:rPr>
-  </w:style>
-  <w:style w:type="character" w:styleId="ListLabel254">
-    <w:name w:val="ListLabel 254"/>
-    <w:qFormat/>
-    <w:rPr>
-      <w:rFonts w:cs="Symbol"/>
-    </w:rPr>
-  </w:style>
-  <w:style w:type="character" w:styleId="ListLabel255">
-    <w:name w:val="ListLabel 255"/>
-    <w:qFormat/>
-    <w:rPr>
-      <w:rFonts w:cs="Courier New"/>
-    </w:rPr>
-  </w:style>
-  <w:style w:type="character" w:styleId="ListLabel256">
-    <w:name w:val="ListLabel 256"/>
-    <w:qFormat/>
-    <w:rPr>
-      <w:rFonts w:cs="Wingdings"/>
-    </w:rPr>
-  </w:style>
-  <w:style w:type="character" w:styleId="ListLabel257">
-    <w:name w:val="ListLabel 257"/>
-    <w:qFormat/>
-    <w:rPr>
-      <w:rFonts w:ascii="Montserrat Light" w:hAnsi="Montserrat Light" w:cs="Symbol"/>
-    </w:rPr>
-  </w:style>
-  <w:style w:type="character" w:styleId="ListLabel258">
-    <w:name w:val="ListLabel 258"/>
-    <w:qFormat/>
-    <w:rPr>
-      <w:rFonts w:cs="Courier New"/>
-    </w:rPr>
-  </w:style>
-  <w:style w:type="character" w:styleId="ListLabel259">
-    <w:name w:val="ListLabel 259"/>
-    <w:qFormat/>
-    <w:rPr>
-      <w:rFonts w:cs="Wingdings"/>
-    </w:rPr>
-  </w:style>
-  <w:style w:type="character" w:styleId="ListLabel260">
-    <w:name w:val="ListLabel 260"/>
-    <w:qFormat/>
-    <w:rPr>
-      <w:rFonts w:cs="Symbol"/>
-    </w:rPr>
-  </w:style>
-  <w:style w:type="character" w:styleId="ListLabel261">
-    <w:name w:val="ListLabel 261"/>
-    <w:qFormat/>
-    <w:rPr>
-      <w:rFonts w:cs="Courier New"/>
-    </w:rPr>
-  </w:style>
-  <w:style w:type="character" w:styleId="ListLabel262">
-    <w:name w:val="ListLabel 262"/>
-    <w:qFormat/>
-    <w:rPr>
-      <w:rFonts w:cs="Wingdings"/>
-    </w:rPr>
-  </w:style>
-  <w:style w:type="character" w:styleId="ListLabel263">
-    <w:name w:val="ListLabel 263"/>
-    <w:qFormat/>
-    <w:rPr>
-      <w:rFonts w:cs="Symbol"/>
-    </w:rPr>
-  </w:style>
-  <w:style w:type="character" w:styleId="ListLabel264">
-    <w:name w:val="ListLabel 264"/>
-    <w:qFormat/>
-    <w:rPr>
-      <w:rFonts w:cs="Courier New"/>
-    </w:rPr>
-  </w:style>
-  <w:style w:type="character" w:styleId="ListLabel265">
-    <w:name w:val="ListLabel 265"/>
-    <w:qFormat/>
-    <w:rPr>
-      <w:rFonts w:cs="Wingdings"/>
-    </w:rPr>
-  </w:style>
-  <w:style w:type="character" w:styleId="ListLabel266">
-    <w:name w:val="ListLabel 266"/>
-    <w:qFormat/>
-    <w:rPr>
-      <w:rFonts w:ascii="Montserrat Light" w:hAnsi="Montserrat Light" w:cs="OpenSymbol"/>
-    </w:rPr>
-  </w:style>
-  <w:style w:type="character" w:styleId="ListLabel267">
-    <w:name w:val="ListLabel 267"/>
-    <w:qFormat/>
-    <w:rPr>
-      <w:rFonts w:ascii="Montserrat Light" w:hAnsi="Montserrat Light" w:cs="OpenSymbol"/>
-    </w:rPr>
-  </w:style>
-  <w:style w:type="character" w:styleId="ListLabel268">
-    <w:name w:val="ListLabel 268"/>
-    <w:qFormat/>
-    <w:rPr>
-      <w:rFonts w:cs="Wingdings"/>
-    </w:rPr>
-  </w:style>
-  <w:style w:type="character" w:styleId="ListLabel269">
-    <w:name w:val="ListLabel 269"/>
-    <w:qFormat/>
-    <w:rPr>
-      <w:rFonts w:cs="Symbol"/>
-    </w:rPr>
-  </w:style>
-  <w:style w:type="character" w:styleId="ListLabel270">
-    <w:name w:val="ListLabel 270"/>
-    <w:qFormat/>
-    <w:rPr>
-      <w:rFonts w:cs="Courier New"/>
-    </w:rPr>
-  </w:style>
-  <w:style w:type="character" w:styleId="ListLabel271">
-    <w:name w:val="ListLabel 271"/>
-    <w:qFormat/>
-    <w:rPr>
-      <w:rFonts w:cs="Wingdings"/>
-    </w:rPr>
-  </w:style>
-  <w:style w:type="character" w:styleId="ListLabel272">
-    <w:name w:val="ListLabel 272"/>
-    <w:qFormat/>
-    <w:rPr>
-      <w:rFonts w:cs="Symbol"/>
-    </w:rPr>
-  </w:style>
-  <w:style w:type="character" w:styleId="ListLabel273">
-    <w:name w:val="ListLabel 273"/>
-    <w:qFormat/>
-    <w:rPr>
-      <w:rFonts w:cs="Courier New"/>
-    </w:rPr>
-  </w:style>
-  <w:style w:type="character" w:styleId="ListLabel274">
-    <w:name w:val="ListLabel 274"/>
-    <w:qFormat/>
-    <w:rPr>
-      <w:rFonts w:cs="Wingdings"/>
-    </w:rPr>
-  </w:style>
-  <w:style w:type="character" w:styleId="ListLabel275">
-    <w:name w:val="ListLabel 275"/>
-    <w:qFormat/>
-    <w:rPr>
-      <w:rFonts w:ascii="Montserrat Light" w:hAnsi="Montserrat Light" w:cs="Symbol"/>
-    </w:rPr>
-  </w:style>
-  <w:style w:type="character" w:styleId="ListLabel276">
-    <w:name w:val="ListLabel 276"/>
-    <w:qFormat/>
-    <w:rPr>
-      <w:rFonts w:cs="Courier New"/>
-    </w:rPr>
-  </w:style>
-  <w:style w:type="character" w:styleId="ListLabel277">
-    <w:name w:val="ListLabel 277"/>
-    <w:qFormat/>
-    <w:rPr>
-      <w:rFonts w:cs="Wingdings"/>
-    </w:rPr>
-  </w:style>
-  <w:style w:type="character" w:styleId="ListLabel278">
-    <w:name w:val="ListLabel 278"/>
-    <w:qFormat/>
-    <w:rPr>
-      <w:rFonts w:cs="Symbol"/>
-    </w:rPr>
-  </w:style>
-  <w:style w:type="character" w:styleId="ListLabel279">
-    <w:name w:val="ListLabel 279"/>
-    <w:qFormat/>
-    <w:rPr>
-      <w:rFonts w:cs="Courier New"/>
-    </w:rPr>
-  </w:style>
-  <w:style w:type="character" w:styleId="ListLabel280">
-    <w:name w:val="ListLabel 280"/>
-    <w:qFormat/>
-    <w:rPr>
-      <w:rFonts w:cs="Wingdings"/>
-    </w:rPr>
-  </w:style>
-  <w:style w:type="character" w:styleId="ListLabel281">
-    <w:name w:val="ListLabel 281"/>
-    <w:qFormat/>
-    <w:rPr>
-      <w:rFonts w:cs="Symbol"/>
-    </w:rPr>
-  </w:style>
-  <w:style w:type="character" w:styleId="ListLabel282">
-    <w:name w:val="ListLabel 282"/>
-    <w:qFormat/>
-    <w:rPr>
-      <w:rFonts w:cs="Courier New"/>
-    </w:rPr>
-  </w:style>
-  <w:style w:type="character" w:styleId="ListLabel283">
-    <w:name w:val="ListLabel 283"/>
-    <w:qFormat/>
-    <w:rPr>
-      <w:rFonts w:cs="Wingdings"/>
-    </w:rPr>
-  </w:style>
-  <w:style w:type="character" w:styleId="ListLabel284">
-    <w:name w:val="ListLabel 284"/>
-    <w:qFormat/>
-    <w:rPr>
-      <w:rFonts w:ascii="Montserrat Light" w:hAnsi="Montserrat Light" w:cs="Symbol"/>
-    </w:rPr>
-  </w:style>
-  <w:style w:type="character" w:styleId="ListLabel285">
-    <w:name w:val="ListLabel 285"/>
-    <w:qFormat/>
-    <w:rPr>
-      <w:rFonts w:cs="Courier New"/>
-    </w:rPr>
-  </w:style>
-  <w:style w:type="character" w:styleId="ListLabel286">
-    <w:name w:val="ListLabel 286"/>
-    <w:qFormat/>
-    <w:rPr>
-      <w:rFonts w:cs="Wingdings"/>
-    </w:rPr>
-  </w:style>
-  <w:style w:type="character" w:styleId="ListLabel287">
-    <w:name w:val="ListLabel 287"/>
-    <w:qFormat/>
-    <w:rPr>
-      <w:rFonts w:cs="Symbol"/>
-    </w:rPr>
-  </w:style>
-  <w:style w:type="character" w:styleId="ListLabel288">
-    <w:name w:val="ListLabel 288"/>
-    <w:qFormat/>
-    <w:rPr>
-      <w:rFonts w:cs="Courier New"/>
-    </w:rPr>
-  </w:style>
-  <w:style w:type="character" w:styleId="ListLabel289">
-    <w:name w:val="ListLabel 289"/>
-    <w:qFormat/>
-    <w:rPr>
-      <w:rFonts w:cs="Wingdings"/>
-    </w:rPr>
-  </w:style>
-  <w:style w:type="character" w:styleId="ListLabel290">
-    <w:name w:val="ListLabel 290"/>
-    <w:qFormat/>
-    <w:rPr>
-      <w:rFonts w:cs="Symbol"/>
-    </w:rPr>
-  </w:style>
-  <w:style w:type="character" w:styleId="ListLabel291">
-    <w:name w:val="ListLabel 291"/>
-    <w:qFormat/>
-    <w:rPr>
-      <w:rFonts w:cs="Courier New"/>
-    </w:rPr>
-  </w:style>
-  <w:style w:type="character" w:styleId="ListLabel292">
-    <w:name w:val="ListLabel 292"/>
-    <w:qFormat/>
-    <w:rPr>
-      <w:rFonts w:cs="Wingdings"/>
-    </w:rPr>
-  </w:style>
-  <w:style w:type="character" w:styleId="ListLabel293">
-    <w:name w:val="ListLabel 293"/>
-    <w:qFormat/>
-    <w:rPr>
-      <w:rFonts w:ascii="Montserrat Light" w:hAnsi="Montserrat Light" w:cs="OpenSymbol"/>
-    </w:rPr>
-  </w:style>
-  <w:style w:type="character" w:styleId="ListLabel294">
-    <w:name w:val="ListLabel 294"/>
-    <w:qFormat/>
-    <w:rPr>
-      <w:rFonts w:cs="OpenSymbol"/>
-    </w:rPr>
-  </w:style>
-  <w:style w:type="character" w:styleId="ListLabel295">
-    <w:name w:val="ListLabel 295"/>
-    <w:qFormat/>
-    <w:rPr>
-      <w:rFonts w:cs="Wingdings"/>
-    </w:rPr>
-  </w:style>
-  <w:style w:type="character" w:styleId="ListLabel296">
-    <w:name w:val="ListLabel 296"/>
-    <w:qFormat/>
-    <w:rPr>
-      <w:rFonts w:cs="Symbol"/>
-    </w:rPr>
-  </w:style>
-  <w:style w:type="character" w:styleId="ListLabel297">
-    <w:name w:val="ListLabel 297"/>
-    <w:qFormat/>
-    <w:rPr>
-      <w:rFonts w:cs="Courier New"/>
-    </w:rPr>
-  </w:style>
-  <w:style w:type="character" w:styleId="ListLabel298">
-    <w:name w:val="ListLabel 298"/>
-    <w:qFormat/>
-    <w:rPr>
-      <w:rFonts w:cs="Wingdings"/>
-    </w:rPr>
-  </w:style>
-  <w:style w:type="character" w:styleId="ListLabel299">
-    <w:name w:val="ListLabel 299"/>
-    <w:qFormat/>
-    <w:rPr>
-      <w:rFonts w:cs="Symbol"/>
-    </w:rPr>
-  </w:style>
-  <w:style w:type="character" w:styleId="ListLabel300">
-    <w:name w:val="ListLabel 300"/>
-    <w:qFormat/>
-    <w:rPr>
-      <w:rFonts w:cs="Courier New"/>
-    </w:rPr>
-  </w:style>
-  <w:style w:type="character" w:styleId="ListLabel301">
-    <w:name w:val="ListLabel 301"/>
-    <w:qFormat/>
-    <w:rPr>
-      <w:rFonts w:cs="Wingdings"/>
-    </w:rPr>
-  </w:style>
-  <w:style w:type="character" w:styleId="ListLabel302">
-    <w:name w:val="ListLabel 302"/>
-    <w:qFormat/>
-    <w:rPr>
-      <w:rFonts w:eastAsia="Montserrat Light" w:cs="Montserrat Light"/>
-      <w:color w:val="000000" w:themeColor="text1"/>
-    </w:rPr>
-  </w:style>
-  <w:style w:type="character" w:styleId="ListLabel303">
-    <w:name w:val="ListLabel 303"/>
-    <w:qFormat/>
-    <w:rPr>
-      <w:rFonts w:ascii="Montserrat Light" w:hAnsi="Montserrat Light" w:cs="Symbol"/>
-      <w:sz w:val="22"/>
-    </w:rPr>
-  </w:style>
-  <w:style w:type="character" w:styleId="ListLabel304">
-    <w:name w:val="ListLabel 304"/>
-    <w:qFormat/>
-    <w:rPr>
-      <w:rFonts w:ascii="Montserrat Light" w:hAnsi="Montserrat Light" w:cs="OpenSymbol"/>
-      <w:sz w:val="22"/>
-    </w:rPr>
-  </w:style>
-  <w:style w:type="character" w:styleId="ListLabel305">
-    <w:name w:val="ListLabel 305"/>
-    <w:qFormat/>
-    <w:rPr>
-      <w:rFonts w:cs="Wingdings"/>
-    </w:rPr>
-  </w:style>
-  <w:style w:type="character" w:styleId="ListLabel306">
-    <w:name w:val="ListLabel 306"/>
-    <w:qFormat/>
-    <w:rPr>
-      <w:rFonts w:cs="Symbol"/>
-    </w:rPr>
-  </w:style>
-  <w:style w:type="character" w:styleId="ListLabel307">
-    <w:name w:val="ListLabel 307"/>
-    <w:qFormat/>
-    <w:rPr>
-      <w:rFonts w:cs="Courier New"/>
-    </w:rPr>
-  </w:style>
-  <w:style w:type="character" w:styleId="ListLabel308">
-    <w:name w:val="ListLabel 308"/>
-    <w:qFormat/>
-    <w:rPr>
-      <w:rFonts w:cs="Wingdings"/>
-    </w:rPr>
-  </w:style>
-  <w:style w:type="character" w:styleId="ListLabel309">
-    <w:name w:val="ListLabel 309"/>
-    <w:qFormat/>
-    <w:rPr>
-      <w:rFonts w:cs="Symbol"/>
-    </w:rPr>
-  </w:style>
-  <w:style w:type="character" w:styleId="ListLabel310">
-    <w:name w:val="ListLabel 310"/>
-    <w:qFormat/>
-    <w:rPr>
-      <w:rFonts w:cs="Courier New"/>
-    </w:rPr>
-  </w:style>
-  <w:style w:type="character" w:styleId="ListLabel311">
-    <w:name w:val="ListLabel 311"/>
-    <w:qFormat/>
-    <w:rPr>
-      <w:rFonts w:cs="Wingdings"/>
-    </w:rPr>
-  </w:style>
-  <w:style w:type="character" w:styleId="ListLabel312">
-    <w:name w:val="ListLabel 312"/>
-    <w:qFormat/>
-    <w:rPr>
-      <w:rFonts w:ascii="Montserrat Light" w:hAnsi="Montserrat Light" w:cs="Symbol"/>
-    </w:rPr>
-  </w:style>
-  <w:style w:type="character" w:styleId="ListLabel313">
-    <w:name w:val="ListLabel 313"/>
-    <w:qFormat/>
-    <w:rPr>
-      <w:rFonts w:cs="Courier New"/>
-    </w:rPr>
-  </w:style>
-  <w:style w:type="character" w:styleId="ListLabel314">
-    <w:name w:val="ListLabel 314"/>
-    <w:qFormat/>
-    <w:rPr>
-      <w:rFonts w:cs="Wingdings"/>
-    </w:rPr>
-  </w:style>
-  <w:style w:type="character" w:styleId="ListLabel315">
-    <w:name w:val="ListLabel 315"/>
-    <w:qFormat/>
-    <w:rPr>
-      <w:rFonts w:cs="Symbol"/>
-    </w:rPr>
-  </w:style>
-  <w:style w:type="character" w:styleId="ListLabel316">
-    <w:name w:val="ListLabel 316"/>
-    <w:qFormat/>
-    <w:rPr>
-      <w:rFonts w:cs="Courier New"/>
-    </w:rPr>
-  </w:style>
-  <w:style w:type="character" w:styleId="ListLabel317">
-    <w:name w:val="ListLabel 317"/>
-    <w:qFormat/>
-    <w:rPr>
-      <w:rFonts w:cs="Wingdings"/>
-    </w:rPr>
-  </w:style>
-  <w:style w:type="character" w:styleId="ListLabel318">
-    <w:name w:val="ListLabel 318"/>
-    <w:qFormat/>
-    <w:rPr>
-      <w:rFonts w:cs="Symbol"/>
-    </w:rPr>
-  </w:style>
-  <w:style w:type="character" w:styleId="ListLabel319">
-    <w:name w:val="ListLabel 319"/>
-    <w:qFormat/>
-    <w:rPr>
-      <w:rFonts w:cs="Courier New"/>
-    </w:rPr>
-  </w:style>
-  <w:style w:type="character" w:styleId="ListLabel320">
-    <w:name w:val="ListLabel 320"/>
-    <w:qFormat/>
-    <w:rPr>
-      <w:rFonts w:cs="Wingdings"/>
-    </w:rPr>
-  </w:style>
-  <w:style w:type="character" w:styleId="ListLabel321">
-    <w:name w:val="ListLabel 321"/>
-    <w:qFormat/>
-    <w:rPr>
-      <w:rFonts w:ascii="Montserrat Light" w:hAnsi="Montserrat Light" w:cs="OpenSymbol"/>
-    </w:rPr>
-  </w:style>
-  <w:style w:type="character" w:styleId="ListLabel322">
-    <w:name w:val="ListLabel 322"/>
-    <w:qFormat/>
-    <w:rPr>
-      <w:rFonts w:ascii="Montserrat Light" w:hAnsi="Montserrat Light" w:cs="OpenSymbol"/>
-    </w:rPr>
-  </w:style>
-  <w:style w:type="character" w:styleId="ListLabel323">
-    <w:name w:val="ListLabel 323"/>
-    <w:qFormat/>
-    <w:rPr>
-      <w:rFonts w:cs="Wingdings"/>
-    </w:rPr>
-  </w:style>
-  <w:style w:type="character" w:styleId="ListLabel324">
-    <w:name w:val="ListLabel 324"/>
-    <w:qFormat/>
-    <w:rPr>
-      <w:rFonts w:cs="Symbol"/>
-    </w:rPr>
-  </w:style>
-  <w:style w:type="character" w:styleId="ListLabel325">
-    <w:name w:val="ListLabel 325"/>
-    <w:qFormat/>
-    <w:rPr>
-      <w:rFonts w:cs="Courier New"/>
-    </w:rPr>
-  </w:style>
-  <w:style w:type="character" w:styleId="ListLabel326">
-    <w:name w:val="ListLabel 326"/>
-    <w:qFormat/>
-    <w:rPr>
-      <w:rFonts w:cs="Wingdings"/>
-    </w:rPr>
-  </w:style>
-  <w:style w:type="character" w:styleId="ListLabel327">
-    <w:name w:val="ListLabel 327"/>
-    <w:qFormat/>
-    <w:rPr>
-      <w:rFonts w:cs="Symbol"/>
-    </w:rPr>
-  </w:style>
-  <w:style w:type="character" w:styleId="ListLabel328">
-    <w:name w:val="ListLabel 328"/>
-    <w:qFormat/>
-    <w:rPr>
-      <w:rFonts w:cs="Courier New"/>
-    </w:rPr>
-  </w:style>
-  <w:style w:type="character" w:styleId="ListLabel329">
-    <w:name w:val="ListLabel 329"/>
-    <w:qFormat/>
-    <w:rPr>
-      <w:rFonts w:cs="Wingdings"/>
-    </w:rPr>
-  </w:style>
-  <w:style w:type="character" w:styleId="ListLabel330">
-    <w:name w:val="ListLabel 330"/>
-    <w:qFormat/>
-    <w:rPr>
-      <w:rFonts w:ascii="Montserrat Light" w:hAnsi="Montserrat Light" w:cs="Symbol"/>
-    </w:rPr>
-  </w:style>
-  <w:style w:type="character" w:styleId="ListLabel331">
-    <w:name w:val="ListLabel 331"/>
-    <w:qFormat/>
-    <w:rPr>
-      <w:rFonts w:cs="Courier New"/>
-    </w:rPr>
-  </w:style>
-  <w:style w:type="character" w:styleId="ListLabel332">
-    <w:name w:val="ListLabel 332"/>
-    <w:qFormat/>
-    <w:rPr>
-      <w:rFonts w:cs="Wingdings"/>
-    </w:rPr>
-  </w:style>
-  <w:style w:type="character" w:styleId="ListLabel333">
-    <w:name w:val="ListLabel 333"/>
-    <w:qFormat/>
-    <w:rPr>
-      <w:rFonts w:cs="Symbol"/>
-    </w:rPr>
-  </w:style>
-  <w:style w:type="character" w:styleId="ListLabel334">
-    <w:name w:val="ListLabel 334"/>
-    <w:qFormat/>
-    <w:rPr>
-      <w:rFonts w:cs="Courier New"/>
-    </w:rPr>
-  </w:style>
-  <w:style w:type="character" w:styleId="ListLabel335">
-    <w:name w:val="ListLabel 335"/>
-    <w:qFormat/>
-    <w:rPr>
-      <w:rFonts w:cs="Wingdings"/>
-    </w:rPr>
-  </w:style>
-  <w:style w:type="character" w:styleId="ListLabel336">
-    <w:name w:val="ListLabel 336"/>
-    <w:qFormat/>
-    <w:rPr>
-      <w:rFonts w:cs="Symbol"/>
-    </w:rPr>
-  </w:style>
-  <w:style w:type="character" w:styleId="ListLabel337">
-    <w:name w:val="ListLabel 337"/>
-    <w:qFormat/>
-    <w:rPr>
-      <w:rFonts w:cs="Courier New"/>
-    </w:rPr>
-  </w:style>
-  <w:style w:type="character" w:styleId="ListLabel338">
-    <w:name w:val="ListLabel 338"/>
-    <w:qFormat/>
-    <w:rPr>
-      <w:rFonts w:cs="Wingdings"/>
-    </w:rPr>
-  </w:style>
-  <w:style w:type="character" w:styleId="ListLabel339">
-    <w:name w:val="ListLabel 339"/>
-    <w:qFormat/>
-    <w:rPr>
-      <w:rFonts w:ascii="Montserrat Light" w:hAnsi="Montserrat Light" w:cs="Symbol"/>
-    </w:rPr>
-  </w:style>
-  <w:style w:type="character" w:styleId="ListLabel340">
-    <w:name w:val="ListLabel 340"/>
-    <w:qFormat/>
-    <w:rPr>
-      <w:rFonts w:cs="Courier New"/>
-    </w:rPr>
-  </w:style>
-  <w:style w:type="character" w:styleId="ListLabel341">
-    <w:name w:val="ListLabel 341"/>
-    <w:qFormat/>
-    <w:rPr>
-      <w:rFonts w:cs="Wingdings"/>
-    </w:rPr>
-  </w:style>
-  <w:style w:type="character" w:styleId="ListLabel342">
-    <w:name w:val="ListLabel 342"/>
-    <w:qFormat/>
-    <w:rPr>
-      <w:rFonts w:cs="Symbol"/>
-    </w:rPr>
-  </w:style>
-  <w:style w:type="character" w:styleId="ListLabel343">
-    <w:name w:val="ListLabel 343"/>
-    <w:qFormat/>
-    <w:rPr>
-      <w:rFonts w:cs="Courier New"/>
-    </w:rPr>
-  </w:style>
-  <w:style w:type="character" w:styleId="ListLabel344">
-    <w:name w:val="ListLabel 344"/>
-    <w:qFormat/>
-    <w:rPr>
-      <w:rFonts w:cs="Wingdings"/>
-    </w:rPr>
-  </w:style>
-  <w:style w:type="character" w:styleId="ListLabel345">
-    <w:name w:val="ListLabel 345"/>
-    <w:qFormat/>
-    <w:rPr>
-      <w:rFonts w:cs="Symbol"/>
-    </w:rPr>
-  </w:style>
-  <w:style w:type="character" w:styleId="ListLabel346">
-    <w:name w:val="ListLabel 346"/>
-    <w:qFormat/>
-    <w:rPr>
-      <w:rFonts w:cs="Courier New"/>
-    </w:rPr>
-  </w:style>
-  <w:style w:type="character" w:styleId="ListLabel347">
-    <w:name w:val="ListLabel 347"/>
-    <w:qFormat/>
-    <w:rPr>
-      <w:rFonts w:cs="Wingdings"/>
-    </w:rPr>
-  </w:style>
-  <w:style w:type="character" w:styleId="ListLabel348">
-    <w:name w:val="ListLabel 348"/>
-    <w:qFormat/>
-    <w:rPr>
-      <w:rFonts w:ascii="Montserrat Light" w:hAnsi="Montserrat Light" w:cs="OpenSymbol"/>
-    </w:rPr>
-  </w:style>
-  <w:style w:type="character" w:styleId="ListLabel349">
-    <w:name w:val="ListLabel 349"/>
-    <w:qFormat/>
-    <w:rPr>
-      <w:rFonts w:cs="OpenSymbol"/>
-    </w:rPr>
-  </w:style>
-  <w:style w:type="character" w:styleId="ListLabel350">
-    <w:name w:val="ListLabel 350"/>
-    <w:qFormat/>
-    <w:rPr>
-      <w:rFonts w:cs="Wingdings"/>
-    </w:rPr>
-  </w:style>
-  <w:style w:type="character" w:styleId="ListLabel351">
-    <w:name w:val="ListLabel 351"/>
-    <w:qFormat/>
-    <w:rPr>
-      <w:rFonts w:cs="Symbol"/>
-    </w:rPr>
-  </w:style>
-  <w:style w:type="character" w:styleId="ListLabel352">
-    <w:name w:val="ListLabel 352"/>
-    <w:qFormat/>
-    <w:rPr>
-      <w:rFonts w:cs="Courier New"/>
-    </w:rPr>
-  </w:style>
-  <w:style w:type="character" w:styleId="ListLabel353">
-    <w:name w:val="ListLabel 353"/>
-    <w:qFormat/>
-    <w:rPr>
-      <w:rFonts w:cs="Wingdings"/>
-    </w:rPr>
-  </w:style>
-  <w:style w:type="character" w:styleId="ListLabel354">
-    <w:name w:val="ListLabel 354"/>
-    <w:qFormat/>
-    <w:rPr>
-      <w:rFonts w:cs="Symbol"/>
-    </w:rPr>
-  </w:style>
-  <w:style w:type="character" w:styleId="ListLabel355">
-    <w:name w:val="ListLabel 355"/>
-    <w:qFormat/>
-    <w:rPr>
-      <w:rFonts w:cs="Courier New"/>
-    </w:rPr>
-  </w:style>
-  <w:style w:type="character" w:styleId="ListLabel356">
-    <w:name w:val="ListLabel 356"/>
-    <w:qFormat/>
-    <w:rPr>
-      <w:rFonts w:cs="Wingdings"/>
-    </w:rPr>
-  </w:style>
-  <w:style w:type="character" w:styleId="ListLabel357">
-    <w:name w:val="ListLabel 357"/>
-    <w:qFormat/>
-    <w:rPr>
-      <w:rFonts w:eastAsia="Montserrat Light" w:cs="Montserrat Light"/>
-      <w:color w:val="000000" w:themeColor="text1"/>
-    </w:rPr>
-  </w:style>
-  <w:style w:type="character" w:styleId="ListLabel412">
-    <w:name w:val="ListLabel 412"/>
-    <w:qFormat/>
-    <w:rPr>
-      <w:rFonts w:eastAsia="Montserrat Light" w:cs="Montserrat Light"/>
-      <w:color w:val="000000" w:themeColor="text1"/>
     </w:rPr>
   </w:style>
   <w:style w:type="paragraph" w:styleId="Heading">
@@ -5429,13 +2975,21 @@
     </w:pPr>
     <w:rPr>
       <w:rFonts w:ascii="Arial" w:hAnsi="Arial" w:eastAsia="Arial" w:cs="Arial"/>
-      <w:color w:val="auto"/>
+      <w:color w:val="000000"/>
       <w:spacing w:val="0"/>
       <w:kern w:val="0"/>
       <w:sz w:val="22"/>
       <w:szCs w:val="22"/>
+      <w:highlight w:val="white"/>
       <w:lang w:val="en-US" w:eastAsia="en-US" w:bidi="ar-SA"/>
     </w:rPr>
+  </w:style>
+  <w:style w:type="paragraph" w:styleId="HeaderandFooter">
+    <w:name w:val="Header and Footer"/>
+    <w:basedOn w:val="Normal"/>
+    <w:qFormat/>
+    <w:pPr/>
+    <w:rPr/>
   </w:style>
   <w:style w:type="paragraph" w:styleId="Footer">
     <w:name w:val="Footer"/>
@@ -5483,11 +3037,12 @@
     </w:pPr>
     <w:rPr>
       <w:rFonts w:ascii="Arial" w:hAnsi="Arial" w:eastAsia="Arial" w:cs="Arial"/>
-      <w:color w:val="auto"/>
+      <w:color w:val="000000"/>
       <w:spacing w:val="0"/>
       <w:kern w:val="0"/>
       <w:sz w:val="22"/>
       <w:szCs w:val="22"/>
+      <w:highlight w:val="white"/>
       <w:lang w:val="en-US" w:eastAsia="en-US" w:bidi="ar-SA"/>
     </w:rPr>
   </w:style>

</xml_diff>